<commit_message>
Adding Budget section on the budget branch
</commit_message>
<xml_diff>
--- a/Football Team Recruitment.docx
+++ b/Football Team Recruitment.docx
@@ -100,19 +100,8 @@
           <w:szCs w:val="44"/>
           <w:lang w:val="en-US"/>
         </w:rPr>
-        <w:t xml:space="preserve">for Real Madrid Club de </w:t>
-      </w:r>
-      <w:proofErr w:type="spellStart"/>
-      <w:r>
-        <w:rPr>
-          <w:rFonts w:ascii="Times New Roman" w:hAnsi="Times New Roman" w:cs="Times New Roman"/>
-          <w:sz w:val="44"/>
-          <w:szCs w:val="44"/>
-          <w:lang w:val="en-US"/>
-        </w:rPr>
-        <w:t>Footbal</w:t>
-      </w:r>
-      <w:proofErr w:type="spellEnd"/>
+        <w:t>for Real Madrid Club de Footbal</w:t>
+      </w:r>
     </w:p>
     <w:p>
       <w:pPr>
@@ -165,47 +154,7 @@
           <w:szCs w:val="30"/>
           <w:lang w:val="en-US"/>
         </w:rPr>
-        <w:t xml:space="preserve">Muhammad </w:t>
-      </w:r>
-      <w:proofErr w:type="spellStart"/>
-      <w:r>
-        <w:rPr>
-          <w:rFonts w:ascii="Times New Roman" w:hAnsi="Times New Roman" w:cs="Times New Roman"/>
-          <w:sz w:val="30"/>
-          <w:szCs w:val="30"/>
-          <w:lang w:val="en-US"/>
-        </w:rPr>
-        <w:t>Zulfadhlin</w:t>
-      </w:r>
-      <w:proofErr w:type="spellEnd"/>
-      <w:r>
-        <w:rPr>
-          <w:rFonts w:ascii="Times New Roman" w:hAnsi="Times New Roman" w:cs="Times New Roman"/>
-          <w:sz w:val="30"/>
-          <w:szCs w:val="30"/>
-          <w:lang w:val="en-US"/>
-        </w:rPr>
-        <w:t xml:space="preserve"> Iskandar bin </w:t>
-      </w:r>
-      <w:proofErr w:type="spellStart"/>
-      <w:r>
-        <w:rPr>
-          <w:rFonts w:ascii="Times New Roman" w:hAnsi="Times New Roman" w:cs="Times New Roman"/>
-          <w:sz w:val="30"/>
-          <w:szCs w:val="30"/>
-          <w:lang w:val="en-US"/>
-        </w:rPr>
-        <w:t>Zulkifli</w:t>
-      </w:r>
-      <w:proofErr w:type="spellEnd"/>
-      <w:r>
-        <w:rPr>
-          <w:rFonts w:ascii="Times New Roman" w:hAnsi="Times New Roman" w:cs="Times New Roman"/>
-          <w:sz w:val="30"/>
-          <w:szCs w:val="30"/>
-          <w:lang w:val="en-US"/>
-        </w:rPr>
-        <w:t xml:space="preserve"> (</w:t>
+        <w:t>Muhammad Zulfadhlin Iskandar bin Zulkifli (</w:t>
       </w:r>
       <w:r>
         <w:rPr>
@@ -240,37 +189,15 @@
           <w:lang w:val="en-US"/>
         </w:rPr>
       </w:pPr>
-      <w:proofErr w:type="spellStart"/>
-      <w:r>
-        <w:rPr>
-          <w:rFonts w:ascii="Times New Roman" w:hAnsi="Times New Roman" w:cs="Times New Roman"/>
-          <w:sz w:val="30"/>
-          <w:szCs w:val="30"/>
-          <w:lang w:val="en-US"/>
-        </w:rPr>
-        <w:t>Raisal</w:t>
-      </w:r>
-      <w:proofErr w:type="spellEnd"/>
-      <w:r>
-        <w:rPr>
-          <w:rFonts w:ascii="Times New Roman" w:hAnsi="Times New Roman" w:cs="Times New Roman"/>
-          <w:sz w:val="30"/>
-          <w:szCs w:val="30"/>
-          <w:lang w:val="en-US"/>
-        </w:rPr>
-        <w:t xml:space="preserve"> </w:t>
-      </w:r>
-      <w:proofErr w:type="spellStart"/>
-      <w:r>
-        <w:rPr>
-          <w:rFonts w:ascii="Times New Roman" w:hAnsi="Times New Roman" w:cs="Times New Roman"/>
-          <w:sz w:val="30"/>
-          <w:szCs w:val="30"/>
-          <w:lang w:val="en-US"/>
-        </w:rPr>
-        <w:t>Aziem</w:t>
-      </w:r>
-      <w:proofErr w:type="spellEnd"/>
+      <w:r>
+        <w:rPr>
+          <w:rFonts w:ascii="Times New Roman" w:hAnsi="Times New Roman" w:cs="Times New Roman"/>
+          <w:sz w:val="30"/>
+          <w:szCs w:val="30"/>
+          <w:lang w:val="en-US"/>
+        </w:rPr>
+        <w:t>Raisal Aziem</w:t>
+      </w:r>
       <w:r>
         <w:rPr>
           <w:rFonts w:ascii="Times New Roman" w:hAnsi="Times New Roman" w:cs="Times New Roman"/>
@@ -295,37 +222,15 @@
           <w:lang w:val="en-US"/>
         </w:rPr>
       </w:pPr>
-      <w:proofErr w:type="spellStart"/>
-      <w:r>
-        <w:rPr>
-          <w:rFonts w:ascii="Times New Roman" w:hAnsi="Times New Roman" w:cs="Times New Roman"/>
-          <w:sz w:val="30"/>
-          <w:szCs w:val="30"/>
-          <w:lang w:val="en-US"/>
-        </w:rPr>
-        <w:t>Thavaanesan</w:t>
-      </w:r>
-      <w:proofErr w:type="spellEnd"/>
-      <w:r>
-        <w:rPr>
-          <w:rFonts w:ascii="Times New Roman" w:hAnsi="Times New Roman" w:cs="Times New Roman"/>
-          <w:sz w:val="30"/>
-          <w:szCs w:val="30"/>
-          <w:lang w:val="en-US"/>
-        </w:rPr>
-        <w:t xml:space="preserve"> Pillai </w:t>
-      </w:r>
-      <w:proofErr w:type="spellStart"/>
-      <w:r>
-        <w:rPr>
-          <w:rFonts w:ascii="Times New Roman" w:hAnsi="Times New Roman" w:cs="Times New Roman"/>
-          <w:sz w:val="30"/>
-          <w:szCs w:val="30"/>
-          <w:lang w:val="en-US"/>
-        </w:rPr>
-        <w:t>Kesawan</w:t>
-      </w:r>
-      <w:proofErr w:type="spellEnd"/>
+      <w:r>
+        <w:rPr>
+          <w:rFonts w:ascii="Times New Roman" w:hAnsi="Times New Roman" w:cs="Times New Roman"/>
+          <w:sz w:val="30"/>
+          <w:szCs w:val="30"/>
+          <w:lang w:val="en-US"/>
+        </w:rPr>
+        <w:t>Thavaanesan Pillai Kesawan</w:t>
+      </w:r>
       <w:r>
         <w:rPr>
           <w:rFonts w:ascii="Times New Roman" w:hAnsi="Times New Roman" w:cs="Times New Roman"/>
@@ -444,6 +349,607 @@
           <w:lang w:val="en-US"/>
         </w:rPr>
         <w:t xml:space="preserve"> </w:t>
+      </w:r>
+    </w:p>
+    <w:p>
+      <w:pPr>
+        <w:rPr>
+          <w:rFonts w:ascii="Times New Roman" w:hAnsi="Times New Roman" w:cs="Times New Roman"/>
+          <w:sz w:val="30"/>
+          <w:szCs w:val="30"/>
+          <w:lang w:val="en-US"/>
+        </w:rPr>
+      </w:pPr>
+    </w:p>
+    <w:p>
+      <w:pPr>
+        <w:rPr>
+          <w:rFonts w:ascii="Times New Roman" w:hAnsi="Times New Roman" w:cs="Times New Roman"/>
+          <w:sz w:val="30"/>
+          <w:szCs w:val="30"/>
+          <w:lang w:val="en-US"/>
+        </w:rPr>
+      </w:pPr>
+    </w:p>
+    <w:p>
+      <w:pPr>
+        <w:rPr>
+          <w:rFonts w:ascii="Times New Roman" w:hAnsi="Times New Roman" w:cs="Times New Roman"/>
+          <w:sz w:val="30"/>
+          <w:szCs w:val="30"/>
+          <w:lang w:val="en-US"/>
+        </w:rPr>
+      </w:pPr>
+    </w:p>
+    <w:p>
+      <w:pPr>
+        <w:rPr>
+          <w:rFonts w:ascii="Times New Roman" w:hAnsi="Times New Roman" w:cs="Times New Roman"/>
+          <w:sz w:val="30"/>
+          <w:szCs w:val="30"/>
+          <w:lang w:val="en-US"/>
+        </w:rPr>
+      </w:pPr>
+    </w:p>
+    <w:p>
+      <w:pPr>
+        <w:rPr>
+          <w:rFonts w:ascii="Times New Roman" w:hAnsi="Times New Roman" w:cs="Times New Roman"/>
+          <w:sz w:val="30"/>
+          <w:szCs w:val="30"/>
+          <w:lang w:val="en-US"/>
+        </w:rPr>
+      </w:pPr>
+    </w:p>
+    <w:p>
+      <w:pPr>
+        <w:rPr>
+          <w:rFonts w:ascii="Times New Roman" w:hAnsi="Times New Roman" w:cs="Times New Roman"/>
+          <w:sz w:val="30"/>
+          <w:szCs w:val="30"/>
+          <w:lang w:val="en-US"/>
+        </w:rPr>
+      </w:pPr>
+    </w:p>
+    <w:p>
+      <w:pPr>
+        <w:rPr>
+          <w:rFonts w:ascii="Times New Roman" w:hAnsi="Times New Roman" w:cs="Times New Roman"/>
+          <w:sz w:val="30"/>
+          <w:szCs w:val="30"/>
+          <w:lang w:val="en-US"/>
+        </w:rPr>
+      </w:pPr>
+    </w:p>
+    <w:p>
+      <w:pPr>
+        <w:rPr>
+          <w:rFonts w:ascii="Times New Roman" w:hAnsi="Times New Roman" w:cs="Times New Roman"/>
+          <w:sz w:val="30"/>
+          <w:szCs w:val="30"/>
+          <w:lang w:val="en-US"/>
+        </w:rPr>
+      </w:pPr>
+    </w:p>
+    <w:p>
+      <w:pPr>
+        <w:rPr>
+          <w:rFonts w:ascii="Times New Roman" w:hAnsi="Times New Roman" w:cs="Times New Roman"/>
+          <w:sz w:val="30"/>
+          <w:szCs w:val="30"/>
+          <w:lang w:val="en-US"/>
+        </w:rPr>
+      </w:pPr>
+    </w:p>
+    <w:p>
+      <w:pPr>
+        <w:rPr>
+          <w:rFonts w:ascii="Times New Roman" w:hAnsi="Times New Roman" w:cs="Times New Roman"/>
+          <w:sz w:val="30"/>
+          <w:szCs w:val="30"/>
+          <w:lang w:val="en-US"/>
+        </w:rPr>
+      </w:pPr>
+    </w:p>
+    <w:p>
+      <w:pPr>
+        <w:jc w:val="center"/>
+        <w:rPr>
+          <w:rFonts w:ascii="Times New Roman" w:hAnsi="Times New Roman" w:cs="Times New Roman"/>
+          <w:sz w:val="30"/>
+          <w:szCs w:val="30"/>
+          <w:lang w:val="en-US"/>
+        </w:rPr>
+      </w:pPr>
+      <w:r>
+        <w:rPr>
+          <w:rFonts w:ascii="Times New Roman" w:hAnsi="Times New Roman" w:cs="Times New Roman"/>
+          <w:sz w:val="30"/>
+          <w:szCs w:val="30"/>
+          <w:lang w:val="en-US"/>
+        </w:rPr>
+        <w:lastRenderedPageBreak/>
+        <w:t>Budget</w:t>
+      </w:r>
+    </w:p>
+    <w:p>
+      <w:pPr>
+        <w:jc w:val="both"/>
+        <w:rPr>
+          <w:rFonts w:ascii="Times New Roman" w:hAnsi="Times New Roman" w:cs="Times New Roman"/>
+          <w:sz w:val="30"/>
+          <w:szCs w:val="30"/>
+          <w:lang w:val="en-US"/>
+        </w:rPr>
+      </w:pPr>
+      <w:r>
+        <w:rPr>
+          <w:rFonts w:ascii="Times New Roman" w:hAnsi="Times New Roman" w:cs="Times New Roman"/>
+          <w:sz w:val="30"/>
+          <w:szCs w:val="30"/>
+          <w:lang w:val="en-US"/>
+        </w:rPr>
+        <w:t>Real Madrid Club de Football have a few source of fund:</w:t>
+      </w:r>
+    </w:p>
+    <w:p>
+      <w:pPr>
+        <w:pStyle w:val="ListParagraph"/>
+        <w:numPr>
+          <w:ilvl w:val="0"/>
+          <w:numId w:val="3"/>
+        </w:numPr>
+        <w:jc w:val="both"/>
+        <w:rPr>
+          <w:rFonts w:ascii="Times New Roman" w:hAnsi="Times New Roman" w:cs="Times New Roman"/>
+          <w:sz w:val="30"/>
+          <w:szCs w:val="30"/>
+          <w:lang w:val="en-US"/>
+        </w:rPr>
+      </w:pPr>
+      <w:r>
+        <w:rPr>
+          <w:rFonts w:ascii="Times New Roman" w:hAnsi="Times New Roman" w:cs="Times New Roman"/>
+          <w:sz w:val="30"/>
+          <w:szCs w:val="30"/>
+          <w:lang w:val="en-US"/>
+        </w:rPr>
+        <w:t>FIFA Fund Alternative</w:t>
+      </w:r>
+    </w:p>
+    <w:p>
+      <w:pPr>
+        <w:pStyle w:val="ListParagraph"/>
+        <w:numPr>
+          <w:ilvl w:val="0"/>
+          <w:numId w:val="3"/>
+        </w:numPr>
+        <w:jc w:val="both"/>
+        <w:rPr>
+          <w:rFonts w:ascii="Times New Roman" w:hAnsi="Times New Roman" w:cs="Times New Roman"/>
+          <w:sz w:val="30"/>
+          <w:szCs w:val="30"/>
+          <w:lang w:val="en-US"/>
+        </w:rPr>
+      </w:pPr>
+      <w:r>
+        <w:rPr>
+          <w:rFonts w:ascii="Times New Roman" w:hAnsi="Times New Roman" w:cs="Times New Roman"/>
+          <w:sz w:val="30"/>
+          <w:szCs w:val="30"/>
+          <w:lang w:val="en-US"/>
+        </w:rPr>
+        <w:t>Ticket Sale</w:t>
+      </w:r>
+    </w:p>
+    <w:p>
+      <w:pPr>
+        <w:pStyle w:val="ListParagraph"/>
+        <w:numPr>
+          <w:ilvl w:val="0"/>
+          <w:numId w:val="3"/>
+        </w:numPr>
+        <w:jc w:val="both"/>
+        <w:rPr>
+          <w:rFonts w:ascii="Times New Roman" w:hAnsi="Times New Roman" w:cs="Times New Roman"/>
+          <w:sz w:val="30"/>
+          <w:szCs w:val="30"/>
+          <w:lang w:val="en-US"/>
+        </w:rPr>
+      </w:pPr>
+      <w:r>
+        <w:rPr>
+          <w:rFonts w:ascii="Times New Roman" w:hAnsi="Times New Roman" w:cs="Times New Roman"/>
+          <w:sz w:val="30"/>
+          <w:szCs w:val="30"/>
+          <w:lang w:val="en-US"/>
+        </w:rPr>
+        <w:t>Championship Reward</w:t>
+      </w:r>
+    </w:p>
+    <w:p>
+      <w:pPr>
+        <w:jc w:val="both"/>
+        <w:rPr>
+          <w:rFonts w:ascii="Times New Roman" w:hAnsi="Times New Roman" w:cs="Times New Roman"/>
+          <w:sz w:val="30"/>
+          <w:szCs w:val="30"/>
+          <w:lang w:val="en-US"/>
+        </w:rPr>
+      </w:pPr>
+    </w:p>
+    <w:p>
+      <w:pPr>
+        <w:jc w:val="both"/>
+        <w:rPr>
+          <w:rFonts w:ascii="Times New Roman" w:hAnsi="Times New Roman" w:cs="Times New Roman"/>
+          <w:sz w:val="30"/>
+          <w:szCs w:val="30"/>
+          <w:lang w:val="en-US"/>
+        </w:rPr>
+      </w:pPr>
+    </w:p>
+    <w:p>
+      <w:pPr>
+        <w:pStyle w:val="ListParagraph"/>
+        <w:numPr>
+          <w:ilvl w:val="0"/>
+          <w:numId w:val="5"/>
+        </w:numPr>
+        <w:jc w:val="both"/>
+        <w:rPr>
+          <w:rFonts w:ascii="Times New Roman" w:hAnsi="Times New Roman" w:cs="Times New Roman"/>
+          <w:sz w:val="30"/>
+          <w:szCs w:val="30"/>
+          <w:u w:val="single"/>
+          <w:lang w:val="en-US"/>
+        </w:rPr>
+      </w:pPr>
+      <w:r>
+        <w:rPr>
+          <w:rFonts w:ascii="Times New Roman" w:hAnsi="Times New Roman" w:cs="Times New Roman"/>
+          <w:sz w:val="30"/>
+          <w:szCs w:val="30"/>
+          <w:u w:val="single"/>
+          <w:lang w:val="en-US"/>
+        </w:rPr>
+        <w:t>FIFA Fund Alternative</w:t>
+      </w:r>
+    </w:p>
+    <w:p>
+      <w:pPr>
+        <w:pStyle w:val="ListParagraph"/>
+        <w:numPr>
+          <w:ilvl w:val="0"/>
+          <w:numId w:val="6"/>
+        </w:numPr>
+        <w:jc w:val="both"/>
+        <w:rPr>
+          <w:rFonts w:ascii="Times New Roman" w:hAnsi="Times New Roman" w:cs="Times New Roman"/>
+          <w:sz w:val="30"/>
+          <w:szCs w:val="30"/>
+          <w:u w:val="single"/>
+          <w:lang w:val="en-US"/>
+        </w:rPr>
+      </w:pPr>
+      <w:r>
+        <w:rPr>
+          <w:rFonts w:ascii="Times New Roman" w:hAnsi="Times New Roman" w:cs="Times New Roman"/>
+          <w:sz w:val="30"/>
+          <w:szCs w:val="30"/>
+          <w:lang w:val="en-US"/>
+        </w:rPr>
+        <w:t>FIFA create an alternative to support the financial of the club</w:t>
+      </w:r>
+    </w:p>
+    <w:p>
+      <w:pPr>
+        <w:pStyle w:val="ListParagraph"/>
+        <w:numPr>
+          <w:ilvl w:val="0"/>
+          <w:numId w:val="6"/>
+        </w:numPr>
+        <w:jc w:val="both"/>
+        <w:rPr>
+          <w:rFonts w:ascii="Times New Roman" w:hAnsi="Times New Roman" w:cs="Times New Roman"/>
+          <w:sz w:val="30"/>
+          <w:szCs w:val="30"/>
+          <w:u w:val="single"/>
+          <w:lang w:val="en-US"/>
+        </w:rPr>
+      </w:pPr>
+      <w:r>
+        <w:rPr>
+          <w:rFonts w:ascii="Times New Roman" w:hAnsi="Times New Roman" w:cs="Times New Roman"/>
+          <w:sz w:val="30"/>
+          <w:szCs w:val="30"/>
+          <w:lang w:val="en-US"/>
+        </w:rPr>
+        <w:t>The organize a collection to collect some amount to give to the financial department of the club</w:t>
+      </w:r>
+    </w:p>
+    <w:p>
+      <w:pPr>
+        <w:pStyle w:val="ListParagraph"/>
+        <w:numPr>
+          <w:ilvl w:val="0"/>
+          <w:numId w:val="6"/>
+        </w:numPr>
+        <w:jc w:val="both"/>
+        <w:rPr>
+          <w:rFonts w:ascii="Times New Roman" w:hAnsi="Times New Roman" w:cs="Times New Roman"/>
+          <w:sz w:val="30"/>
+          <w:szCs w:val="30"/>
+          <w:u w:val="single"/>
+          <w:lang w:val="en-US"/>
+        </w:rPr>
+      </w:pPr>
+      <w:r>
+        <w:rPr>
+          <w:rFonts w:ascii="Times New Roman" w:hAnsi="Times New Roman" w:cs="Times New Roman"/>
+          <w:sz w:val="30"/>
+          <w:szCs w:val="30"/>
+          <w:lang w:val="en-US"/>
+        </w:rPr>
+        <w:t>Estimation: USD 300,000</w:t>
+      </w:r>
+    </w:p>
+    <w:p>
+      <w:pPr>
+        <w:ind w:left="720"/>
+        <w:jc w:val="both"/>
+        <w:rPr>
+          <w:rFonts w:ascii="Times New Roman" w:hAnsi="Times New Roman" w:cs="Times New Roman"/>
+          <w:sz w:val="30"/>
+          <w:szCs w:val="30"/>
+          <w:u w:val="single"/>
+          <w:lang w:val="en-US"/>
+        </w:rPr>
+      </w:pPr>
+    </w:p>
+    <w:p>
+      <w:pPr>
+        <w:pStyle w:val="ListParagraph"/>
+        <w:numPr>
+          <w:ilvl w:val="0"/>
+          <w:numId w:val="5"/>
+        </w:numPr>
+        <w:jc w:val="both"/>
+        <w:rPr>
+          <w:rFonts w:ascii="Times New Roman" w:hAnsi="Times New Roman" w:cs="Times New Roman"/>
+          <w:sz w:val="30"/>
+          <w:szCs w:val="30"/>
+          <w:u w:val="single"/>
+          <w:lang w:val="en-US"/>
+        </w:rPr>
+      </w:pPr>
+      <w:r>
+        <w:rPr>
+          <w:rFonts w:ascii="Times New Roman" w:hAnsi="Times New Roman" w:cs="Times New Roman"/>
+          <w:sz w:val="30"/>
+          <w:szCs w:val="30"/>
+          <w:u w:val="single"/>
+          <w:lang w:val="en-US"/>
+        </w:rPr>
+        <w:t>Ticket Sale</w:t>
+      </w:r>
+    </w:p>
+    <w:p>
+      <w:pPr>
+        <w:pStyle w:val="ListParagraph"/>
+        <w:numPr>
+          <w:ilvl w:val="0"/>
+          <w:numId w:val="6"/>
+        </w:numPr>
+        <w:jc w:val="both"/>
+        <w:rPr>
+          <w:rFonts w:ascii="Times New Roman" w:hAnsi="Times New Roman" w:cs="Times New Roman"/>
+          <w:sz w:val="30"/>
+          <w:szCs w:val="30"/>
+          <w:lang w:val="en-US"/>
+        </w:rPr>
+      </w:pPr>
+      <w:r>
+        <w:rPr>
+          <w:rFonts w:ascii="Times New Roman" w:hAnsi="Times New Roman" w:cs="Times New Roman"/>
+          <w:sz w:val="30"/>
+          <w:szCs w:val="30"/>
+          <w:lang w:val="en-US"/>
+        </w:rPr>
+        <w:t>The club has joined a lot of championship and they was organized at the stadium</w:t>
+      </w:r>
+    </w:p>
+    <w:p>
+      <w:pPr>
+        <w:pStyle w:val="ListParagraph"/>
+        <w:numPr>
+          <w:ilvl w:val="0"/>
+          <w:numId w:val="6"/>
+        </w:numPr>
+        <w:jc w:val="both"/>
+        <w:rPr>
+          <w:rFonts w:ascii="Times New Roman" w:hAnsi="Times New Roman" w:cs="Times New Roman"/>
+          <w:sz w:val="30"/>
+          <w:szCs w:val="30"/>
+          <w:lang w:val="en-US"/>
+        </w:rPr>
+      </w:pPr>
+      <w:r>
+        <w:rPr>
+          <w:rFonts w:ascii="Times New Roman" w:hAnsi="Times New Roman" w:cs="Times New Roman"/>
+          <w:sz w:val="30"/>
+          <w:szCs w:val="30"/>
+          <w:lang w:val="en-US"/>
+        </w:rPr>
+        <w:t xml:space="preserve">Average, club has collected around </w:t>
+      </w:r>
+      <w:r>
+        <w:rPr>
+          <w:rFonts w:ascii="Times New Roman" w:hAnsi="Times New Roman" w:cs="Times New Roman"/>
+          <w:sz w:val="30"/>
+          <w:szCs w:val="30"/>
+          <w:lang w:val="en-US"/>
+        </w:rPr>
+        <w:t>USD100,000 per match</w:t>
+      </w:r>
+    </w:p>
+    <w:p>
+      <w:pPr>
+        <w:pStyle w:val="ListParagraph"/>
+        <w:numPr>
+          <w:ilvl w:val="0"/>
+          <w:numId w:val="6"/>
+        </w:numPr>
+        <w:jc w:val="both"/>
+        <w:rPr>
+          <w:rFonts w:ascii="Times New Roman" w:hAnsi="Times New Roman" w:cs="Times New Roman"/>
+          <w:sz w:val="30"/>
+          <w:szCs w:val="30"/>
+          <w:lang w:val="en-US"/>
+        </w:rPr>
+      </w:pPr>
+      <w:r>
+        <w:rPr>
+          <w:rFonts w:ascii="Times New Roman" w:hAnsi="Times New Roman" w:cs="Times New Roman"/>
+          <w:sz w:val="30"/>
+          <w:szCs w:val="30"/>
+          <w:lang w:val="en-US"/>
+        </w:rPr>
+        <w:t>Total fund: USD100,000 x 50 matches = USD 5,000,000 per year</w:t>
+      </w:r>
+    </w:p>
+    <w:p>
+      <w:pPr>
+        <w:ind w:left="720"/>
+        <w:jc w:val="both"/>
+        <w:rPr>
+          <w:rFonts w:ascii="Times New Roman" w:hAnsi="Times New Roman" w:cs="Times New Roman"/>
+          <w:sz w:val="30"/>
+          <w:szCs w:val="30"/>
+          <w:lang w:val="en-US"/>
+        </w:rPr>
+      </w:pPr>
+    </w:p>
+    <w:p>
+      <w:pPr>
+        <w:pStyle w:val="ListParagraph"/>
+        <w:numPr>
+          <w:ilvl w:val="0"/>
+          <w:numId w:val="5"/>
+        </w:numPr>
+        <w:jc w:val="both"/>
+        <w:rPr>
+          <w:rFonts w:ascii="Times New Roman" w:hAnsi="Times New Roman" w:cs="Times New Roman"/>
+          <w:sz w:val="30"/>
+          <w:szCs w:val="30"/>
+          <w:lang w:val="en-US"/>
+        </w:rPr>
+      </w:pPr>
+      <w:r>
+        <w:rPr>
+          <w:rFonts w:ascii="Times New Roman" w:hAnsi="Times New Roman" w:cs="Times New Roman"/>
+          <w:sz w:val="30"/>
+          <w:szCs w:val="30"/>
+          <w:u w:val="single"/>
+          <w:lang w:val="en-US"/>
+        </w:rPr>
+        <w:t>Championship Reward</w:t>
+      </w:r>
+    </w:p>
+    <w:p>
+      <w:pPr>
+        <w:pStyle w:val="ListParagraph"/>
+        <w:jc w:val="both"/>
+        <w:rPr>
+          <w:rFonts w:ascii="Times New Roman" w:hAnsi="Times New Roman" w:cs="Times New Roman"/>
+          <w:sz w:val="30"/>
+          <w:szCs w:val="30"/>
+          <w:lang w:val="en-US"/>
+        </w:rPr>
+      </w:pPr>
+      <w:r>
+        <w:rPr>
+          <w:rFonts w:ascii="Times New Roman" w:hAnsi="Times New Roman" w:cs="Times New Roman"/>
+          <w:sz w:val="30"/>
+          <w:szCs w:val="30"/>
+          <w:lang w:val="en-US"/>
+        </w:rPr>
+        <w:t>- Real Madrid CF has won a lot of championship like UCL, Spanish League.</w:t>
+      </w:r>
+    </w:p>
+    <w:p>
+      <w:pPr>
+        <w:pStyle w:val="ListParagraph"/>
+        <w:jc w:val="both"/>
+        <w:rPr>
+          <w:rFonts w:ascii="Times New Roman" w:hAnsi="Times New Roman" w:cs="Times New Roman"/>
+          <w:sz w:val="30"/>
+          <w:szCs w:val="30"/>
+          <w:lang w:val="en-US"/>
+        </w:rPr>
+      </w:pPr>
+      <w:r>
+        <w:rPr>
+          <w:rFonts w:ascii="Times New Roman" w:hAnsi="Times New Roman" w:cs="Times New Roman"/>
+          <w:sz w:val="30"/>
+          <w:szCs w:val="30"/>
+          <w:lang w:val="en-US"/>
+        </w:rPr>
+        <w:t>- During January 2024 to November 2024, the club has won about USD 1,900,000,000</w:t>
+      </w:r>
+    </w:p>
+    <w:p>
+      <w:pPr>
+        <w:pStyle w:val="ListParagraph"/>
+        <w:jc w:val="both"/>
+        <w:rPr>
+          <w:rFonts w:ascii="Times New Roman" w:hAnsi="Times New Roman" w:cs="Times New Roman"/>
+          <w:sz w:val="30"/>
+          <w:szCs w:val="30"/>
+          <w:lang w:val="en-US"/>
+        </w:rPr>
+      </w:pPr>
+    </w:p>
+    <w:p>
+      <w:pPr>
+        <w:pStyle w:val="ListParagraph"/>
+        <w:jc w:val="both"/>
+        <w:rPr>
+          <w:rFonts w:ascii="Times New Roman" w:hAnsi="Times New Roman" w:cs="Times New Roman"/>
+          <w:sz w:val="30"/>
+          <w:szCs w:val="30"/>
+          <w:lang w:val="en-US"/>
+        </w:rPr>
+      </w:pPr>
+      <w:r>
+        <w:rPr>
+          <w:rFonts w:ascii="Times New Roman" w:hAnsi="Times New Roman" w:cs="Times New Roman"/>
+          <w:sz w:val="30"/>
+          <w:szCs w:val="30"/>
+          <w:lang w:val="en-US"/>
+        </w:rPr>
+        <w:t>Total Budget:</w:t>
+      </w:r>
+    </w:p>
+    <w:p>
+      <w:pPr>
+        <w:pStyle w:val="ListParagraph"/>
+        <w:jc w:val="both"/>
+        <w:rPr>
+          <w:rFonts w:ascii="Times New Roman" w:hAnsi="Times New Roman" w:cs="Times New Roman"/>
+          <w:sz w:val="30"/>
+          <w:szCs w:val="30"/>
+          <w:lang w:val="en-US"/>
+        </w:rPr>
+      </w:pPr>
+      <w:r>
+        <w:rPr>
+          <w:rFonts w:ascii="Times New Roman" w:hAnsi="Times New Roman" w:cs="Times New Roman"/>
+          <w:sz w:val="30"/>
+          <w:szCs w:val="30"/>
+          <w:lang w:val="en-US"/>
+        </w:rPr>
+        <w:t>USD 1,905,300,000</w:t>
       </w:r>
     </w:p>
     <w:p>
@@ -470,6 +976,297 @@
 <file path=word/numbering.xml><?xml version="1.0" encoding="utf-8"?>
 <w:numbering xmlns:wpc="http://schemas.microsoft.com/office/word/2010/wordprocessingCanvas" xmlns:cx="http://schemas.microsoft.com/office/drawing/2014/chartex" xmlns:cx1="http://schemas.microsoft.com/office/drawing/2015/9/8/chartex" xmlns:cx2="http://schemas.microsoft.com/office/drawing/2015/10/21/chartex" xmlns:cx3="http://schemas.microsoft.com/office/drawing/2016/5/9/chartex" xmlns:cx4="http://schemas.microsoft.com/office/drawing/2016/5/10/chartex" xmlns:cx5="http://schemas.microsoft.com/office/drawing/2016/5/11/chartex" xmlns:cx6="http://schemas.microsoft.com/office/drawing/2016/5/12/chartex" xmlns:cx7="http://schemas.microsoft.com/office/drawing/2016/5/13/chartex" xmlns:cx8="http://schemas.microsoft.com/office/drawing/2016/5/14/chartex" xmlns:mc="http://schemas.openxmlformats.org/markup-compatibility/2006" xmlns:aink="http://schemas.microsoft.com/office/drawing/2016/ink" xmlns:am3d="http://schemas.microsoft.com/office/drawing/2017/model3d" xmlns:o="urn:schemas-microsoft-com:office:office" xmlns:oel="http://schemas.microsoft.com/office/2019/extlst" xmlns:r="http://schemas.openxmlformats.org/officeDocument/2006/relationships" xmlns:m="http://schemas.openxmlformats.org/officeDocument/2006/math" xmlns:v="urn:schemas-microsoft-com:vml" xmlns:wp14="http://schemas.microsoft.com/office/word/2010/wordprocessingDrawing" xmlns:wp="http://schemas.openxmlformats.org/drawingml/2006/wordprocessingDrawing" xmlns:w10="urn:schemas-microsoft-com:office:word" xmlns:w="http://schemas.openxmlformats.org/wordprocessingml/2006/main" xmlns:w14="http://schemas.microsoft.com/office/word/2010/wordml" xmlns:w15="http://schemas.microsoft.com/office/word/2012/wordml" xmlns:w16cex="http://schemas.microsoft.com/office/word/2018/wordml/cex" xmlns:w16cid="http://schemas.microsoft.com/office/word/2016/wordml/cid" xmlns:w16="http://schemas.microsoft.com/office/word/2018/wordml" xmlns:w16sdtdh="http://schemas.microsoft.com/office/word/2020/wordml/sdtdatahash" xmlns:w16se="http://schemas.microsoft.com/office/word/2015/wordml/symex" xmlns:wpg="http://schemas.microsoft.com/office/word/2010/wordprocessingGroup" xmlns:wpi="http://schemas.microsoft.com/office/word/2010/wordprocessingInk" xmlns:wne="http://schemas.microsoft.com/office/word/2006/wordml" xmlns:wps="http://schemas.microsoft.com/office/word/2010/wordprocessingShape" mc:Ignorable="w14 w15 w16se w16cid w16 w16cex w16sdtdh wp14">
   <w:abstractNum w:abstractNumId="0" w15:restartNumberingAfterBreak="0">
+    <w:nsid w:val="117B545F"/>
+    <w:multiLevelType w:val="hybridMultilevel"/>
+    <w:tmpl w:val="564AC594"/>
+    <w:lvl w:ilvl="0" w:tplc="4409000F">
+      <w:start w:val="1"/>
+      <w:numFmt w:val="decimal"/>
+      <w:lvlText w:val="%1."/>
+      <w:lvlJc w:val="left"/>
+      <w:pPr>
+        <w:ind w:left="720" w:hanging="360"/>
+      </w:pPr>
+      <w:rPr>
+        <w:rFonts w:hint="default"/>
+      </w:rPr>
+    </w:lvl>
+    <w:lvl w:ilvl="1" w:tplc="44090019" w:tentative="1">
+      <w:start w:val="1"/>
+      <w:numFmt w:val="lowerLetter"/>
+      <w:lvlText w:val="%2."/>
+      <w:lvlJc w:val="left"/>
+      <w:pPr>
+        <w:ind w:left="1440" w:hanging="360"/>
+      </w:pPr>
+    </w:lvl>
+    <w:lvl w:ilvl="2" w:tplc="4409001B" w:tentative="1">
+      <w:start w:val="1"/>
+      <w:numFmt w:val="lowerRoman"/>
+      <w:lvlText w:val="%3."/>
+      <w:lvlJc w:val="right"/>
+      <w:pPr>
+        <w:ind w:left="2160" w:hanging="180"/>
+      </w:pPr>
+    </w:lvl>
+    <w:lvl w:ilvl="3" w:tplc="4409000F" w:tentative="1">
+      <w:start w:val="1"/>
+      <w:numFmt w:val="decimal"/>
+      <w:lvlText w:val="%4."/>
+      <w:lvlJc w:val="left"/>
+      <w:pPr>
+        <w:ind w:left="2880" w:hanging="360"/>
+      </w:pPr>
+    </w:lvl>
+    <w:lvl w:ilvl="4" w:tplc="44090019" w:tentative="1">
+      <w:start w:val="1"/>
+      <w:numFmt w:val="lowerLetter"/>
+      <w:lvlText w:val="%5."/>
+      <w:lvlJc w:val="left"/>
+      <w:pPr>
+        <w:ind w:left="3600" w:hanging="360"/>
+      </w:pPr>
+    </w:lvl>
+    <w:lvl w:ilvl="5" w:tplc="4409001B" w:tentative="1">
+      <w:start w:val="1"/>
+      <w:numFmt w:val="lowerRoman"/>
+      <w:lvlText w:val="%6."/>
+      <w:lvlJc w:val="right"/>
+      <w:pPr>
+        <w:ind w:left="4320" w:hanging="180"/>
+      </w:pPr>
+    </w:lvl>
+    <w:lvl w:ilvl="6" w:tplc="4409000F" w:tentative="1">
+      <w:start w:val="1"/>
+      <w:numFmt w:val="decimal"/>
+      <w:lvlText w:val="%7."/>
+      <w:lvlJc w:val="left"/>
+      <w:pPr>
+        <w:ind w:left="5040" w:hanging="360"/>
+      </w:pPr>
+    </w:lvl>
+    <w:lvl w:ilvl="7" w:tplc="44090019" w:tentative="1">
+      <w:start w:val="1"/>
+      <w:numFmt w:val="lowerLetter"/>
+      <w:lvlText w:val="%8."/>
+      <w:lvlJc w:val="left"/>
+      <w:pPr>
+        <w:ind w:left="5760" w:hanging="360"/>
+      </w:pPr>
+    </w:lvl>
+    <w:lvl w:ilvl="8" w:tplc="4409001B" w:tentative="1">
+      <w:start w:val="1"/>
+      <w:numFmt w:val="lowerRoman"/>
+      <w:lvlText w:val="%9."/>
+      <w:lvlJc w:val="right"/>
+      <w:pPr>
+        <w:ind w:left="6480" w:hanging="180"/>
+      </w:pPr>
+    </w:lvl>
+  </w:abstractNum>
+  <w:abstractNum w:abstractNumId="1" w15:restartNumberingAfterBreak="0">
+    <w:nsid w:val="380B3E22"/>
+    <w:multiLevelType w:val="hybridMultilevel"/>
+    <w:tmpl w:val="9650291E"/>
+    <w:lvl w:ilvl="0" w:tplc="BDFCFD14">
+      <w:start w:val="1"/>
+      <w:numFmt w:val="bullet"/>
+      <w:lvlText w:val="-"/>
+      <w:lvlJc w:val="left"/>
+      <w:pPr>
+        <w:ind w:left="1080" w:hanging="360"/>
+      </w:pPr>
+      <w:rPr>
+        <w:rFonts w:ascii="Times New Roman" w:eastAsiaTheme="minorHAnsi" w:hAnsi="Times New Roman" w:cs="Times New Roman" w:hint="default"/>
+      </w:rPr>
+    </w:lvl>
+    <w:lvl w:ilvl="1" w:tplc="44090003" w:tentative="1">
+      <w:start w:val="1"/>
+      <w:numFmt w:val="bullet"/>
+      <w:lvlText w:val="o"/>
+      <w:lvlJc w:val="left"/>
+      <w:pPr>
+        <w:ind w:left="1800" w:hanging="360"/>
+      </w:pPr>
+      <w:rPr>
+        <w:rFonts w:ascii="Courier New" w:hAnsi="Courier New" w:cs="Courier New" w:hint="default"/>
+      </w:rPr>
+    </w:lvl>
+    <w:lvl w:ilvl="2" w:tplc="44090005" w:tentative="1">
+      <w:start w:val="1"/>
+      <w:numFmt w:val="bullet"/>
+      <w:lvlText w:val=""/>
+      <w:lvlJc w:val="left"/>
+      <w:pPr>
+        <w:ind w:left="2520" w:hanging="360"/>
+      </w:pPr>
+      <w:rPr>
+        <w:rFonts w:ascii="Wingdings" w:hAnsi="Wingdings" w:hint="default"/>
+      </w:rPr>
+    </w:lvl>
+    <w:lvl w:ilvl="3" w:tplc="44090001" w:tentative="1">
+      <w:start w:val="1"/>
+      <w:numFmt w:val="bullet"/>
+      <w:lvlText w:val=""/>
+      <w:lvlJc w:val="left"/>
+      <w:pPr>
+        <w:ind w:left="3240" w:hanging="360"/>
+      </w:pPr>
+      <w:rPr>
+        <w:rFonts w:ascii="Symbol" w:hAnsi="Symbol" w:hint="default"/>
+      </w:rPr>
+    </w:lvl>
+    <w:lvl w:ilvl="4" w:tplc="44090003" w:tentative="1">
+      <w:start w:val="1"/>
+      <w:numFmt w:val="bullet"/>
+      <w:lvlText w:val="o"/>
+      <w:lvlJc w:val="left"/>
+      <w:pPr>
+        <w:ind w:left="3960" w:hanging="360"/>
+      </w:pPr>
+      <w:rPr>
+        <w:rFonts w:ascii="Courier New" w:hAnsi="Courier New" w:cs="Courier New" w:hint="default"/>
+      </w:rPr>
+    </w:lvl>
+    <w:lvl w:ilvl="5" w:tplc="44090005" w:tentative="1">
+      <w:start w:val="1"/>
+      <w:numFmt w:val="bullet"/>
+      <w:lvlText w:val=""/>
+      <w:lvlJc w:val="left"/>
+      <w:pPr>
+        <w:ind w:left="4680" w:hanging="360"/>
+      </w:pPr>
+      <w:rPr>
+        <w:rFonts w:ascii="Wingdings" w:hAnsi="Wingdings" w:hint="default"/>
+      </w:rPr>
+    </w:lvl>
+    <w:lvl w:ilvl="6" w:tplc="44090001" w:tentative="1">
+      <w:start w:val="1"/>
+      <w:numFmt w:val="bullet"/>
+      <w:lvlText w:val=""/>
+      <w:lvlJc w:val="left"/>
+      <w:pPr>
+        <w:ind w:left="5400" w:hanging="360"/>
+      </w:pPr>
+      <w:rPr>
+        <w:rFonts w:ascii="Symbol" w:hAnsi="Symbol" w:hint="default"/>
+      </w:rPr>
+    </w:lvl>
+    <w:lvl w:ilvl="7" w:tplc="44090003" w:tentative="1">
+      <w:start w:val="1"/>
+      <w:numFmt w:val="bullet"/>
+      <w:lvlText w:val="o"/>
+      <w:lvlJc w:val="left"/>
+      <w:pPr>
+        <w:ind w:left="6120" w:hanging="360"/>
+      </w:pPr>
+      <w:rPr>
+        <w:rFonts w:ascii="Courier New" w:hAnsi="Courier New" w:cs="Courier New" w:hint="default"/>
+      </w:rPr>
+    </w:lvl>
+    <w:lvl w:ilvl="8" w:tplc="44090005" w:tentative="1">
+      <w:start w:val="1"/>
+      <w:numFmt w:val="bullet"/>
+      <w:lvlText w:val=""/>
+      <w:lvlJc w:val="left"/>
+      <w:pPr>
+        <w:ind w:left="6840" w:hanging="360"/>
+      </w:pPr>
+      <w:rPr>
+        <w:rFonts w:ascii="Wingdings" w:hAnsi="Wingdings" w:hint="default"/>
+      </w:rPr>
+    </w:lvl>
+  </w:abstractNum>
+  <w:abstractNum w:abstractNumId="2" w15:restartNumberingAfterBreak="0">
+    <w:nsid w:val="4FB05AE8"/>
+    <w:multiLevelType w:val="hybridMultilevel"/>
+    <w:tmpl w:val="CCFEB600"/>
+    <w:lvl w:ilvl="0" w:tplc="4409000F">
+      <w:start w:val="1"/>
+      <w:numFmt w:val="decimal"/>
+      <w:lvlText w:val="%1."/>
+      <w:lvlJc w:val="left"/>
+      <w:pPr>
+        <w:ind w:left="720" w:hanging="360"/>
+      </w:pPr>
+      <w:rPr>
+        <w:rFonts w:hint="default"/>
+      </w:rPr>
+    </w:lvl>
+    <w:lvl w:ilvl="1" w:tplc="44090019" w:tentative="1">
+      <w:start w:val="1"/>
+      <w:numFmt w:val="lowerLetter"/>
+      <w:lvlText w:val="%2."/>
+      <w:lvlJc w:val="left"/>
+      <w:pPr>
+        <w:ind w:left="1440" w:hanging="360"/>
+      </w:pPr>
+    </w:lvl>
+    <w:lvl w:ilvl="2" w:tplc="4409001B" w:tentative="1">
+      <w:start w:val="1"/>
+      <w:numFmt w:val="lowerRoman"/>
+      <w:lvlText w:val="%3."/>
+      <w:lvlJc w:val="right"/>
+      <w:pPr>
+        <w:ind w:left="2160" w:hanging="180"/>
+      </w:pPr>
+    </w:lvl>
+    <w:lvl w:ilvl="3" w:tplc="4409000F" w:tentative="1">
+      <w:start w:val="1"/>
+      <w:numFmt w:val="decimal"/>
+      <w:lvlText w:val="%4."/>
+      <w:lvlJc w:val="left"/>
+      <w:pPr>
+        <w:ind w:left="2880" w:hanging="360"/>
+      </w:pPr>
+    </w:lvl>
+    <w:lvl w:ilvl="4" w:tplc="44090019" w:tentative="1">
+      <w:start w:val="1"/>
+      <w:numFmt w:val="lowerLetter"/>
+      <w:lvlText w:val="%5."/>
+      <w:lvlJc w:val="left"/>
+      <w:pPr>
+        <w:ind w:left="3600" w:hanging="360"/>
+      </w:pPr>
+    </w:lvl>
+    <w:lvl w:ilvl="5" w:tplc="4409001B" w:tentative="1">
+      <w:start w:val="1"/>
+      <w:numFmt w:val="lowerRoman"/>
+      <w:lvlText w:val="%6."/>
+      <w:lvlJc w:val="right"/>
+      <w:pPr>
+        <w:ind w:left="4320" w:hanging="180"/>
+      </w:pPr>
+    </w:lvl>
+    <w:lvl w:ilvl="6" w:tplc="4409000F" w:tentative="1">
+      <w:start w:val="1"/>
+      <w:numFmt w:val="decimal"/>
+      <w:lvlText w:val="%7."/>
+      <w:lvlJc w:val="left"/>
+      <w:pPr>
+        <w:ind w:left="5040" w:hanging="360"/>
+      </w:pPr>
+    </w:lvl>
+    <w:lvl w:ilvl="7" w:tplc="44090019" w:tentative="1">
+      <w:start w:val="1"/>
+      <w:numFmt w:val="lowerLetter"/>
+      <w:lvlText w:val="%8."/>
+      <w:lvlJc w:val="left"/>
+      <w:pPr>
+        <w:ind w:left="5760" w:hanging="360"/>
+      </w:pPr>
+    </w:lvl>
+    <w:lvl w:ilvl="8" w:tplc="4409001B" w:tentative="1">
+      <w:start w:val="1"/>
+      <w:numFmt w:val="lowerRoman"/>
+      <w:lvlText w:val="%9."/>
+      <w:lvlJc w:val="right"/>
+      <w:pPr>
+        <w:ind w:left="6480" w:hanging="180"/>
+      </w:pPr>
+    </w:lvl>
+  </w:abstractNum>
+  <w:abstractNum w:abstractNumId="3" w15:restartNumberingAfterBreak="0">
     <w:nsid w:val="627E41C8"/>
     <w:multiLevelType w:val="hybridMultilevel"/>
     <w:tmpl w:val="4984AA66"/>
@@ -558,7 +1355,7 @@
       </w:pPr>
     </w:lvl>
   </w:abstractNum>
-  <w:abstractNum w:abstractNumId="1" w15:restartNumberingAfterBreak="0">
+  <w:abstractNum w:abstractNumId="4" w15:restartNumberingAfterBreak="0">
     <w:nsid w:val="6B850FD1"/>
     <w:multiLevelType w:val="hybridMultilevel"/>
     <w:tmpl w:val="D4C4EA5E"/>
@@ -647,10 +1444,111 @@
       </w:pPr>
     </w:lvl>
   </w:abstractNum>
+  <w:abstractNum w:abstractNumId="5" w15:restartNumberingAfterBreak="0">
+    <w:nsid w:val="71812E51"/>
+    <w:multiLevelType w:val="hybridMultilevel"/>
+    <w:tmpl w:val="59C8D7DA"/>
+    <w:lvl w:ilvl="0" w:tplc="4409000F">
+      <w:start w:val="1"/>
+      <w:numFmt w:val="decimal"/>
+      <w:lvlText w:val="%1."/>
+      <w:lvlJc w:val="left"/>
+      <w:pPr>
+        <w:ind w:left="720" w:hanging="360"/>
+      </w:pPr>
+      <w:rPr>
+        <w:rFonts w:hint="default"/>
+      </w:rPr>
+    </w:lvl>
+    <w:lvl w:ilvl="1" w:tplc="44090019" w:tentative="1">
+      <w:start w:val="1"/>
+      <w:numFmt w:val="lowerLetter"/>
+      <w:lvlText w:val="%2."/>
+      <w:lvlJc w:val="left"/>
+      <w:pPr>
+        <w:ind w:left="1440" w:hanging="360"/>
+      </w:pPr>
+    </w:lvl>
+    <w:lvl w:ilvl="2" w:tplc="4409001B" w:tentative="1">
+      <w:start w:val="1"/>
+      <w:numFmt w:val="lowerRoman"/>
+      <w:lvlText w:val="%3."/>
+      <w:lvlJc w:val="right"/>
+      <w:pPr>
+        <w:ind w:left="2160" w:hanging="180"/>
+      </w:pPr>
+    </w:lvl>
+    <w:lvl w:ilvl="3" w:tplc="4409000F" w:tentative="1">
+      <w:start w:val="1"/>
+      <w:numFmt w:val="decimal"/>
+      <w:lvlText w:val="%4."/>
+      <w:lvlJc w:val="left"/>
+      <w:pPr>
+        <w:ind w:left="2880" w:hanging="360"/>
+      </w:pPr>
+    </w:lvl>
+    <w:lvl w:ilvl="4" w:tplc="44090019" w:tentative="1">
+      <w:start w:val="1"/>
+      <w:numFmt w:val="lowerLetter"/>
+      <w:lvlText w:val="%5."/>
+      <w:lvlJc w:val="left"/>
+      <w:pPr>
+        <w:ind w:left="3600" w:hanging="360"/>
+      </w:pPr>
+    </w:lvl>
+    <w:lvl w:ilvl="5" w:tplc="4409001B" w:tentative="1">
+      <w:start w:val="1"/>
+      <w:numFmt w:val="lowerRoman"/>
+      <w:lvlText w:val="%6."/>
+      <w:lvlJc w:val="right"/>
+      <w:pPr>
+        <w:ind w:left="4320" w:hanging="180"/>
+      </w:pPr>
+    </w:lvl>
+    <w:lvl w:ilvl="6" w:tplc="4409000F" w:tentative="1">
+      <w:start w:val="1"/>
+      <w:numFmt w:val="decimal"/>
+      <w:lvlText w:val="%7."/>
+      <w:lvlJc w:val="left"/>
+      <w:pPr>
+        <w:ind w:left="5040" w:hanging="360"/>
+      </w:pPr>
+    </w:lvl>
+    <w:lvl w:ilvl="7" w:tplc="44090019" w:tentative="1">
+      <w:start w:val="1"/>
+      <w:numFmt w:val="lowerLetter"/>
+      <w:lvlText w:val="%8."/>
+      <w:lvlJc w:val="left"/>
+      <w:pPr>
+        <w:ind w:left="5760" w:hanging="360"/>
+      </w:pPr>
+    </w:lvl>
+    <w:lvl w:ilvl="8" w:tplc="4409001B" w:tentative="1">
+      <w:start w:val="1"/>
+      <w:numFmt w:val="lowerRoman"/>
+      <w:lvlText w:val="%9."/>
+      <w:lvlJc w:val="right"/>
+      <w:pPr>
+        <w:ind w:left="6480" w:hanging="180"/>
+      </w:pPr>
+    </w:lvl>
+  </w:abstractNum>
   <w:num w:numId="1" w16cid:durableId="1306550999">
+    <w:abstractNumId w:val="3"/>
+  </w:num>
+  <w:num w:numId="2" w16cid:durableId="1610358511">
+    <w:abstractNumId w:val="4"/>
+  </w:num>
+  <w:num w:numId="3" w16cid:durableId="396822669">
     <w:abstractNumId w:val="0"/>
   </w:num>
-  <w:num w:numId="2" w16cid:durableId="1610358511">
+  <w:num w:numId="4" w16cid:durableId="92825969">
+    <w:abstractNumId w:val="2"/>
+  </w:num>
+  <w:num w:numId="5" w16cid:durableId="1304115764">
+    <w:abstractNumId w:val="5"/>
+  </w:num>
+  <w:num w:numId="6" w16cid:durableId="798032023">
     <w:abstractNumId w:val="1"/>
   </w:num>
 </w:numbering>

</xml_diff>

<commit_message>
adding professional player section
</commit_message>
<xml_diff>
--- a/Football Team Recruitment.docx
+++ b/Football Team Recruitment.docx
@@ -1,6 +1,6 @@
 
 <file path=word/document.xml><?xml version="1.0" encoding="utf-8"?>
-<w:document xmlns:wpc="http://schemas.microsoft.com/office/word/2010/wordprocessingCanvas" xmlns:cx="http://schemas.microsoft.com/office/drawing/2014/chartex" xmlns:cx1="http://schemas.microsoft.com/office/drawing/2015/9/8/chartex" xmlns:cx2="http://schemas.microsoft.com/office/drawing/2015/10/21/chartex" xmlns:cx3="http://schemas.microsoft.com/office/drawing/2016/5/9/chartex" xmlns:cx4="http://schemas.microsoft.com/office/drawing/2016/5/10/chartex" xmlns:cx5="http://schemas.microsoft.com/office/drawing/2016/5/11/chartex" xmlns:cx6="http://schemas.microsoft.com/office/drawing/2016/5/12/chartex" xmlns:cx7="http://schemas.microsoft.com/office/drawing/2016/5/13/chartex" xmlns:cx8="http://schemas.microsoft.com/office/drawing/2016/5/14/chartex" xmlns:mc="http://schemas.openxmlformats.org/markup-compatibility/2006" xmlns:aink="http://schemas.microsoft.com/office/drawing/2016/ink" xmlns:am3d="http://schemas.microsoft.com/office/drawing/2017/model3d" xmlns:o="urn:schemas-microsoft-com:office:office" xmlns:oel="http://schemas.microsoft.com/office/2019/extlst" xmlns:r="http://schemas.openxmlformats.org/officeDocument/2006/relationships" xmlns:m="http://schemas.openxmlformats.org/officeDocument/2006/math" xmlns:v="urn:schemas-microsoft-com:vml" xmlns:wp14="http://schemas.microsoft.com/office/word/2010/wordprocessingDrawing" xmlns:wp="http://schemas.openxmlformats.org/drawingml/2006/wordprocessingDrawing" xmlns:w10="urn:schemas-microsoft-com:office:word" xmlns:w="http://schemas.openxmlformats.org/wordprocessingml/2006/main" xmlns:w14="http://schemas.microsoft.com/office/word/2010/wordml" xmlns:w15="http://schemas.microsoft.com/office/word/2012/wordml" xmlns:w16cex="http://schemas.microsoft.com/office/word/2018/wordml/cex" xmlns:w16cid="http://schemas.microsoft.com/office/word/2016/wordml/cid" xmlns:w16="http://schemas.microsoft.com/office/word/2018/wordml" xmlns:w16sdtdh="http://schemas.microsoft.com/office/word/2020/wordml/sdtdatahash" xmlns:w16se="http://schemas.microsoft.com/office/word/2015/wordml/symex" xmlns:wpg="http://schemas.microsoft.com/office/word/2010/wordprocessingGroup" xmlns:wpi="http://schemas.microsoft.com/office/word/2010/wordprocessingInk" xmlns:wne="http://schemas.microsoft.com/office/word/2006/wordml" xmlns:wps="http://schemas.microsoft.com/office/word/2010/wordprocessingShape" mc:Ignorable="w14 w15 w16se w16cid w16 w16cex w16sdtdh wp14">
+<w:document xmlns:wpc="http://schemas.microsoft.com/office/word/2010/wordprocessingCanvas" xmlns:cx="http://schemas.microsoft.com/office/drawing/2014/chartex" xmlns:cx1="http://schemas.microsoft.com/office/drawing/2015/9/8/chartex" xmlns:cx2="http://schemas.microsoft.com/office/drawing/2015/10/21/chartex" xmlns:cx3="http://schemas.microsoft.com/office/drawing/2016/5/9/chartex" xmlns:cx4="http://schemas.microsoft.com/office/drawing/2016/5/10/chartex" xmlns:cx5="http://schemas.microsoft.com/office/drawing/2016/5/11/chartex" xmlns:cx6="http://schemas.microsoft.com/office/drawing/2016/5/12/chartex" xmlns:cx7="http://schemas.microsoft.com/office/drawing/2016/5/13/chartex" xmlns:cx8="http://schemas.microsoft.com/office/drawing/2016/5/14/chartex" xmlns:mc="http://schemas.openxmlformats.org/markup-compatibility/2006" xmlns:aink="http://schemas.microsoft.com/office/drawing/2016/ink" xmlns:am3d="http://schemas.microsoft.com/office/drawing/2017/model3d" xmlns:o="urn:schemas-microsoft-com:office:office" xmlns:r="http://schemas.openxmlformats.org/officeDocument/2006/relationships" xmlns:m="http://schemas.openxmlformats.org/officeDocument/2006/math" xmlns:v="urn:schemas-microsoft-com:vml" xmlns:wp14="http://schemas.microsoft.com/office/word/2010/wordprocessingDrawing" xmlns:wp="http://schemas.openxmlformats.org/drawingml/2006/wordprocessingDrawing" xmlns:w10="urn:schemas-microsoft-com:office:word" xmlns:w="http://schemas.openxmlformats.org/wordprocessingml/2006/main" xmlns:w14="http://schemas.microsoft.com/office/word/2010/wordml" xmlns:w15="http://schemas.microsoft.com/office/word/2012/wordml" xmlns:w16cex="http://schemas.microsoft.com/office/word/2018/wordml/cex" xmlns:w16cid="http://schemas.microsoft.com/office/word/2016/wordml/cid" xmlns:w16="http://schemas.microsoft.com/office/word/2018/wordml" xmlns:w16se="http://schemas.microsoft.com/office/word/2015/wordml/symex" xmlns:wpg="http://schemas.microsoft.com/office/word/2010/wordprocessingGroup" xmlns:wpi="http://schemas.microsoft.com/office/word/2010/wordprocessingInk" xmlns:wne="http://schemas.microsoft.com/office/word/2006/wordml" xmlns:wps="http://schemas.microsoft.com/office/word/2010/wordprocessingShape" mc:Ignorable="w14 w15 w16se w16cid w16 w16cex wp14">
   <w:body>
     <w:p>
       <w:pPr>
@@ -100,8 +100,19 @@
           <w:szCs w:val="44"/>
           <w:lang w:val="en-US"/>
         </w:rPr>
-        <w:t>for Real Madrid Club de Footbal</w:t>
-      </w:r>
+        <w:t xml:space="preserve">for Real Madrid Club de </w:t>
+      </w:r>
+      <w:proofErr w:type="spellStart"/>
+      <w:r>
+        <w:rPr>
+          <w:rFonts w:ascii="Times New Roman" w:hAnsi="Times New Roman" w:cs="Times New Roman"/>
+          <w:sz w:val="44"/>
+          <w:szCs w:val="44"/>
+          <w:lang w:val="en-US"/>
+        </w:rPr>
+        <w:t>Footbal</w:t>
+      </w:r>
+      <w:proofErr w:type="spellEnd"/>
     </w:p>
     <w:p>
       <w:pPr>
@@ -154,7 +165,27 @@
           <w:szCs w:val="30"/>
           <w:lang w:val="en-US"/>
         </w:rPr>
-        <w:t>Muhammad Zulfadhlin Iskandar bin Zulkifli (</w:t>
+        <w:t xml:space="preserve">Muhammad </w:t>
+      </w:r>
+      <w:proofErr w:type="spellStart"/>
+      <w:r>
+        <w:rPr>
+          <w:rFonts w:ascii="Times New Roman" w:hAnsi="Times New Roman" w:cs="Times New Roman"/>
+          <w:sz w:val="30"/>
+          <w:szCs w:val="30"/>
+          <w:lang w:val="en-US"/>
+        </w:rPr>
+        <w:t>Zulfadhlin</w:t>
+      </w:r>
+      <w:proofErr w:type="spellEnd"/>
+      <w:r>
+        <w:rPr>
+          <w:rFonts w:ascii="Times New Roman" w:hAnsi="Times New Roman" w:cs="Times New Roman"/>
+          <w:sz w:val="30"/>
+          <w:szCs w:val="30"/>
+          <w:lang w:val="en-US"/>
+        </w:rPr>
+        <w:t xml:space="preserve"> Iskandar bin Zulkifli (</w:t>
       </w:r>
       <w:r>
         <w:rPr>
@@ -189,15 +220,37 @@
           <w:lang w:val="en-US"/>
         </w:rPr>
       </w:pPr>
-      <w:r>
-        <w:rPr>
-          <w:rFonts w:ascii="Times New Roman" w:hAnsi="Times New Roman" w:cs="Times New Roman"/>
-          <w:sz w:val="30"/>
-          <w:szCs w:val="30"/>
-          <w:lang w:val="en-US"/>
-        </w:rPr>
-        <w:t>Raisal Aziem</w:t>
-      </w:r>
+      <w:proofErr w:type="spellStart"/>
+      <w:r>
+        <w:rPr>
+          <w:rFonts w:ascii="Times New Roman" w:hAnsi="Times New Roman" w:cs="Times New Roman"/>
+          <w:sz w:val="30"/>
+          <w:szCs w:val="30"/>
+          <w:lang w:val="en-US"/>
+        </w:rPr>
+        <w:t>Raisal</w:t>
+      </w:r>
+      <w:proofErr w:type="spellEnd"/>
+      <w:r>
+        <w:rPr>
+          <w:rFonts w:ascii="Times New Roman" w:hAnsi="Times New Roman" w:cs="Times New Roman"/>
+          <w:sz w:val="30"/>
+          <w:szCs w:val="30"/>
+          <w:lang w:val="en-US"/>
+        </w:rPr>
+        <w:t xml:space="preserve"> </w:t>
+      </w:r>
+      <w:proofErr w:type="spellStart"/>
+      <w:r>
+        <w:rPr>
+          <w:rFonts w:ascii="Times New Roman" w:hAnsi="Times New Roman" w:cs="Times New Roman"/>
+          <w:sz w:val="30"/>
+          <w:szCs w:val="30"/>
+          <w:lang w:val="en-US"/>
+        </w:rPr>
+        <w:t>Aziem</w:t>
+      </w:r>
+      <w:proofErr w:type="spellEnd"/>
       <w:r>
         <w:rPr>
           <w:rFonts w:ascii="Times New Roman" w:hAnsi="Times New Roman" w:cs="Times New Roman"/>
@@ -222,15 +275,37 @@
           <w:lang w:val="en-US"/>
         </w:rPr>
       </w:pPr>
-      <w:r>
-        <w:rPr>
-          <w:rFonts w:ascii="Times New Roman" w:hAnsi="Times New Roman" w:cs="Times New Roman"/>
-          <w:sz w:val="30"/>
-          <w:szCs w:val="30"/>
-          <w:lang w:val="en-US"/>
-        </w:rPr>
-        <w:t>Thavaanesan Pillai Kesawan</w:t>
-      </w:r>
+      <w:proofErr w:type="spellStart"/>
+      <w:r>
+        <w:rPr>
+          <w:rFonts w:ascii="Times New Roman" w:hAnsi="Times New Roman" w:cs="Times New Roman"/>
+          <w:sz w:val="30"/>
+          <w:szCs w:val="30"/>
+          <w:lang w:val="en-US"/>
+        </w:rPr>
+        <w:t>Thavaanesan</w:t>
+      </w:r>
+      <w:proofErr w:type="spellEnd"/>
+      <w:r>
+        <w:rPr>
+          <w:rFonts w:ascii="Times New Roman" w:hAnsi="Times New Roman" w:cs="Times New Roman"/>
+          <w:sz w:val="30"/>
+          <w:szCs w:val="30"/>
+          <w:lang w:val="en-US"/>
+        </w:rPr>
+        <w:t xml:space="preserve"> Pillai </w:t>
+      </w:r>
+      <w:proofErr w:type="spellStart"/>
+      <w:r>
+        <w:rPr>
+          <w:rFonts w:ascii="Times New Roman" w:hAnsi="Times New Roman" w:cs="Times New Roman"/>
+          <w:sz w:val="30"/>
+          <w:szCs w:val="30"/>
+          <w:lang w:val="en-US"/>
+        </w:rPr>
+        <w:t>Kesawan</w:t>
+      </w:r>
+      <w:proofErr w:type="spellEnd"/>
       <w:r>
         <w:rPr>
           <w:rFonts w:ascii="Times New Roman" w:hAnsi="Times New Roman" w:cs="Times New Roman"/>
@@ -959,6 +1034,732 @@
           <w:rFonts w:ascii="Times New Roman" w:hAnsi="Times New Roman" w:cs="Times New Roman"/>
           <w:sz w:val="30"/>
           <w:szCs w:val="30"/>
+          <w:lang w:val="en-US"/>
+        </w:rPr>
+      </w:pPr>
+    </w:p>
+    <w:p>
+      <w:pPr>
+        <w:pStyle w:val="ListParagraph"/>
+        <w:rPr>
+          <w:rFonts w:ascii="Times New Roman" w:hAnsi="Times New Roman" w:cs="Times New Roman"/>
+          <w:sz w:val="30"/>
+          <w:szCs w:val="30"/>
+          <w:lang w:val="en-US"/>
+        </w:rPr>
+      </w:pPr>
+    </w:p>
+    <w:p>
+      <w:pPr>
+        <w:pStyle w:val="ListParagraph"/>
+        <w:rPr>
+          <w:rFonts w:ascii="Times New Roman" w:hAnsi="Times New Roman" w:cs="Times New Roman"/>
+          <w:sz w:val="30"/>
+          <w:szCs w:val="30"/>
+          <w:lang w:val="en-US"/>
+        </w:rPr>
+      </w:pPr>
+    </w:p>
+    <w:p>
+      <w:pPr>
+        <w:pStyle w:val="ListParagraph"/>
+        <w:rPr>
+          <w:rFonts w:ascii="Times New Roman" w:hAnsi="Times New Roman" w:cs="Times New Roman"/>
+          <w:sz w:val="30"/>
+          <w:szCs w:val="30"/>
+          <w:lang w:val="en-US"/>
+        </w:rPr>
+      </w:pPr>
+    </w:p>
+    <w:p>
+      <w:pPr>
+        <w:pStyle w:val="ListParagraph"/>
+        <w:rPr>
+          <w:rFonts w:ascii="Times New Roman" w:hAnsi="Times New Roman" w:cs="Times New Roman"/>
+          <w:sz w:val="30"/>
+          <w:szCs w:val="30"/>
+          <w:lang w:val="en-US"/>
+        </w:rPr>
+      </w:pPr>
+    </w:p>
+    <w:p>
+      <w:pPr>
+        <w:pStyle w:val="ListParagraph"/>
+        <w:rPr>
+          <w:rFonts w:ascii="Times New Roman" w:hAnsi="Times New Roman" w:cs="Times New Roman"/>
+          <w:sz w:val="30"/>
+          <w:szCs w:val="30"/>
+          <w:lang w:val="en-US"/>
+        </w:rPr>
+      </w:pPr>
+    </w:p>
+    <w:p>
+      <w:pPr>
+        <w:pStyle w:val="ListParagraph"/>
+        <w:rPr>
+          <w:rFonts w:ascii="Times New Roman" w:hAnsi="Times New Roman" w:cs="Times New Roman"/>
+          <w:sz w:val="30"/>
+          <w:szCs w:val="30"/>
+          <w:lang w:val="en-US"/>
+        </w:rPr>
+      </w:pPr>
+    </w:p>
+    <w:p>
+      <w:pPr>
+        <w:pStyle w:val="ListParagraph"/>
+        <w:jc w:val="center"/>
+        <w:rPr>
+          <w:rFonts w:ascii="Times New Roman" w:hAnsi="Times New Roman" w:cs="Times New Roman"/>
+          <w:b/>
+          <w:bCs/>
+          <w:sz w:val="32"/>
+          <w:szCs w:val="32"/>
+          <w:u w:val="single"/>
+          <w:lang w:val="en-US"/>
+        </w:rPr>
+      </w:pPr>
+      <w:r>
+        <w:rPr>
+          <w:rFonts w:ascii="Times New Roman" w:hAnsi="Times New Roman" w:cs="Times New Roman"/>
+          <w:b/>
+          <w:bCs/>
+          <w:sz w:val="32"/>
+          <w:szCs w:val="32"/>
+          <w:u w:val="single"/>
+          <w:lang w:val="en-US"/>
+        </w:rPr>
+        <w:t xml:space="preserve">List Name </w:t>
+      </w:r>
+      <w:r>
+        <w:rPr>
+          <w:rFonts w:ascii="Times New Roman" w:hAnsi="Times New Roman" w:cs="Times New Roman"/>
+          <w:b/>
+          <w:bCs/>
+          <w:sz w:val="32"/>
+          <w:szCs w:val="32"/>
+          <w:u w:val="single"/>
+          <w:lang w:val="en-US"/>
+        </w:rPr>
+        <w:t>Professional Player</w:t>
+      </w:r>
+      <w:r>
+        <w:rPr>
+          <w:rFonts w:ascii="Times New Roman" w:hAnsi="Times New Roman" w:cs="Times New Roman"/>
+          <w:b/>
+          <w:bCs/>
+          <w:sz w:val="32"/>
+          <w:szCs w:val="32"/>
+          <w:u w:val="single"/>
+          <w:lang w:val="en-US"/>
+        </w:rPr>
+        <w:t xml:space="preserve"> to scout</w:t>
+      </w:r>
+    </w:p>
+    <w:p>
+      <w:pPr>
+        <w:pStyle w:val="ListParagraph"/>
+        <w:jc w:val="center"/>
+        <w:rPr>
+          <w:rFonts w:ascii="Times New Roman" w:hAnsi="Times New Roman" w:cs="Times New Roman"/>
+          <w:b/>
+          <w:bCs/>
+          <w:sz w:val="32"/>
+          <w:szCs w:val="32"/>
+          <w:u w:val="single"/>
+          <w:lang w:val="en-US"/>
+        </w:rPr>
+      </w:pPr>
+    </w:p>
+    <w:p>
+      <w:pPr>
+        <w:rPr>
+          <w:rFonts w:ascii="Times New Roman" w:hAnsi="Times New Roman" w:cs="Times New Roman"/>
+          <w:sz w:val="32"/>
+          <w:szCs w:val="32"/>
+          <w:lang w:val="en-US"/>
+        </w:rPr>
+      </w:pPr>
+      <w:r>
+        <w:rPr>
+          <w:rFonts w:ascii="Times New Roman" w:hAnsi="Times New Roman" w:cs="Times New Roman"/>
+          <w:sz w:val="32"/>
+          <w:szCs w:val="32"/>
+          <w:lang w:val="en-US"/>
+        </w:rPr>
+        <w:t xml:space="preserve">1. </w:t>
+      </w:r>
+      <w:r>
+        <w:rPr>
+          <w:rFonts w:ascii="Times New Roman" w:hAnsi="Times New Roman" w:cs="Times New Roman"/>
+          <w:sz w:val="32"/>
+          <w:szCs w:val="32"/>
+          <w:lang w:val="en-US"/>
+        </w:rPr>
+        <w:t>CRISTIANO RONALDO</w:t>
+      </w:r>
+    </w:p>
+    <w:p>
+      <w:pPr>
+        <w:pStyle w:val="ListParagraph"/>
+        <w:numPr>
+          <w:ilvl w:val="0"/>
+          <w:numId w:val="8"/>
+        </w:numPr>
+        <w:rPr>
+          <w:rFonts w:ascii="Times New Roman" w:hAnsi="Times New Roman" w:cs="Times New Roman"/>
+          <w:sz w:val="32"/>
+          <w:szCs w:val="32"/>
+          <w:lang w:val="en-US"/>
+        </w:rPr>
+      </w:pPr>
+      <w:r>
+        <w:rPr>
+          <w:rFonts w:ascii="Times New Roman" w:hAnsi="Times New Roman" w:cs="Times New Roman"/>
+          <w:sz w:val="32"/>
+          <w:szCs w:val="32"/>
+          <w:lang w:val="en-US"/>
+        </w:rPr>
+        <w:t>Price = USD 3,000,000</w:t>
+      </w:r>
+    </w:p>
+    <w:p>
+      <w:pPr>
+        <w:pStyle w:val="ListParagraph"/>
+        <w:numPr>
+          <w:ilvl w:val="0"/>
+          <w:numId w:val="8"/>
+        </w:numPr>
+        <w:rPr>
+          <w:rFonts w:ascii="Times New Roman" w:hAnsi="Times New Roman" w:cs="Times New Roman"/>
+          <w:sz w:val="32"/>
+          <w:szCs w:val="32"/>
+          <w:lang w:val="en-US"/>
+        </w:rPr>
+      </w:pPr>
+      <w:r>
+        <w:rPr>
+          <w:rFonts w:ascii="Times New Roman" w:hAnsi="Times New Roman" w:cs="Times New Roman"/>
+          <w:sz w:val="32"/>
+          <w:szCs w:val="32"/>
+          <w:lang w:val="en-US"/>
+        </w:rPr>
+        <w:t>Position = Forward</w:t>
+      </w:r>
+    </w:p>
+    <w:p>
+      <w:pPr>
+        <w:pStyle w:val="ListParagraph"/>
+        <w:numPr>
+          <w:ilvl w:val="0"/>
+          <w:numId w:val="8"/>
+        </w:numPr>
+        <w:rPr>
+          <w:rFonts w:ascii="Times New Roman" w:hAnsi="Times New Roman" w:cs="Times New Roman"/>
+          <w:sz w:val="32"/>
+          <w:szCs w:val="32"/>
+          <w:lang w:val="en-US"/>
+        </w:rPr>
+      </w:pPr>
+      <w:r>
+        <w:rPr>
+          <w:rFonts w:ascii="Times New Roman" w:hAnsi="Times New Roman" w:cs="Times New Roman"/>
+          <w:sz w:val="32"/>
+          <w:szCs w:val="32"/>
+          <w:lang w:val="en-US"/>
+        </w:rPr>
+        <w:t xml:space="preserve">Nationality = </w:t>
+      </w:r>
+      <w:proofErr w:type="spellStart"/>
+      <w:r>
+        <w:rPr>
+          <w:rFonts w:ascii="Times New Roman" w:hAnsi="Times New Roman" w:cs="Times New Roman"/>
+          <w:sz w:val="32"/>
+          <w:szCs w:val="32"/>
+          <w:lang w:val="en-US"/>
+        </w:rPr>
+        <w:t>Portugese</w:t>
+      </w:r>
+      <w:proofErr w:type="spellEnd"/>
+    </w:p>
+    <w:p>
+      <w:pPr>
+        <w:pStyle w:val="ListParagraph"/>
+        <w:numPr>
+          <w:ilvl w:val="0"/>
+          <w:numId w:val="8"/>
+        </w:numPr>
+        <w:rPr>
+          <w:rFonts w:ascii="Times New Roman" w:hAnsi="Times New Roman" w:cs="Times New Roman"/>
+          <w:sz w:val="32"/>
+          <w:szCs w:val="32"/>
+          <w:lang w:val="en-US"/>
+        </w:rPr>
+      </w:pPr>
+      <w:r>
+        <w:rPr>
+          <w:rFonts w:ascii="Times New Roman" w:hAnsi="Times New Roman" w:cs="Times New Roman"/>
+          <w:sz w:val="32"/>
+          <w:szCs w:val="32"/>
+          <w:lang w:val="en-US"/>
+        </w:rPr>
+        <w:t xml:space="preserve">Achievement = Five </w:t>
+      </w:r>
+      <w:proofErr w:type="spellStart"/>
+      <w:r>
+        <w:rPr>
+          <w:rFonts w:ascii="Times New Roman" w:hAnsi="Times New Roman" w:cs="Times New Roman"/>
+          <w:sz w:val="32"/>
+          <w:szCs w:val="32"/>
+          <w:lang w:val="en-US"/>
+        </w:rPr>
+        <w:t>Ballon</w:t>
+      </w:r>
+      <w:proofErr w:type="spellEnd"/>
+      <w:r>
+        <w:rPr>
+          <w:rFonts w:ascii="Times New Roman" w:hAnsi="Times New Roman" w:cs="Times New Roman"/>
+          <w:sz w:val="32"/>
+          <w:szCs w:val="32"/>
+          <w:lang w:val="en-US"/>
+        </w:rPr>
+        <w:t xml:space="preserve"> </w:t>
+      </w:r>
+      <w:proofErr w:type="spellStart"/>
+      <w:r>
+        <w:rPr>
+          <w:rFonts w:ascii="Times New Roman" w:hAnsi="Times New Roman" w:cs="Times New Roman"/>
+          <w:sz w:val="32"/>
+          <w:szCs w:val="32"/>
+          <w:lang w:val="en-US"/>
+        </w:rPr>
+        <w:t>D’Or,UCL</w:t>
+      </w:r>
+      <w:proofErr w:type="spellEnd"/>
+      <w:r>
+        <w:rPr>
+          <w:rFonts w:ascii="Times New Roman" w:hAnsi="Times New Roman" w:cs="Times New Roman"/>
+          <w:sz w:val="32"/>
+          <w:szCs w:val="32"/>
+          <w:lang w:val="en-US"/>
+        </w:rPr>
+        <w:t xml:space="preserve"> Champion</w:t>
+      </w:r>
+    </w:p>
+    <w:p>
+      <w:pPr>
+        <w:pStyle w:val="ListParagraph"/>
+        <w:numPr>
+          <w:ilvl w:val="0"/>
+          <w:numId w:val="8"/>
+        </w:numPr>
+        <w:rPr>
+          <w:rFonts w:ascii="Times New Roman" w:hAnsi="Times New Roman" w:cs="Times New Roman"/>
+          <w:sz w:val="32"/>
+          <w:szCs w:val="32"/>
+          <w:lang w:val="en-US"/>
+        </w:rPr>
+      </w:pPr>
+      <w:r>
+        <w:rPr>
+          <w:rFonts w:ascii="Times New Roman" w:hAnsi="Times New Roman" w:cs="Times New Roman"/>
+          <w:sz w:val="32"/>
+          <w:szCs w:val="32"/>
+          <w:lang w:val="en-US"/>
+        </w:rPr>
+        <w:t xml:space="preserve">Current club = Al-Nassr </w:t>
+      </w:r>
+    </w:p>
+    <w:p>
+      <w:pPr>
+        <w:rPr>
+          <w:rFonts w:ascii="Times New Roman" w:hAnsi="Times New Roman" w:cs="Times New Roman"/>
+          <w:sz w:val="32"/>
+          <w:szCs w:val="32"/>
+          <w:lang w:val="en-US"/>
+        </w:rPr>
+      </w:pPr>
+    </w:p>
+    <w:p>
+      <w:pPr>
+        <w:rPr>
+          <w:rFonts w:ascii="Times New Roman" w:hAnsi="Times New Roman" w:cs="Times New Roman"/>
+          <w:sz w:val="32"/>
+          <w:szCs w:val="32"/>
+          <w:lang w:val="en-US"/>
+        </w:rPr>
+      </w:pPr>
+      <w:r>
+        <w:rPr>
+          <w:rFonts w:ascii="Times New Roman" w:hAnsi="Times New Roman" w:cs="Times New Roman"/>
+          <w:sz w:val="32"/>
+          <w:szCs w:val="32"/>
+          <w:lang w:val="en-US"/>
+        </w:rPr>
+        <w:t>2. LIONEL MESSI</w:t>
+      </w:r>
+    </w:p>
+    <w:p>
+      <w:pPr>
+        <w:pStyle w:val="ListParagraph"/>
+        <w:numPr>
+          <w:ilvl w:val="0"/>
+          <w:numId w:val="9"/>
+        </w:numPr>
+        <w:rPr>
+          <w:rFonts w:ascii="Times New Roman" w:hAnsi="Times New Roman" w:cs="Times New Roman"/>
+          <w:sz w:val="32"/>
+          <w:szCs w:val="32"/>
+          <w:lang w:val="en-US"/>
+        </w:rPr>
+      </w:pPr>
+      <w:r>
+        <w:rPr>
+          <w:rFonts w:ascii="Times New Roman" w:hAnsi="Times New Roman" w:cs="Times New Roman"/>
+          <w:sz w:val="32"/>
+          <w:szCs w:val="32"/>
+          <w:lang w:val="en-US"/>
+        </w:rPr>
+        <w:t>Price = USD 2,500,000</w:t>
+      </w:r>
+    </w:p>
+    <w:p>
+      <w:pPr>
+        <w:pStyle w:val="ListParagraph"/>
+        <w:numPr>
+          <w:ilvl w:val="0"/>
+          <w:numId w:val="9"/>
+        </w:numPr>
+        <w:rPr>
+          <w:rFonts w:ascii="Times New Roman" w:hAnsi="Times New Roman" w:cs="Times New Roman"/>
+          <w:sz w:val="32"/>
+          <w:szCs w:val="32"/>
+          <w:lang w:val="en-US"/>
+        </w:rPr>
+      </w:pPr>
+      <w:r>
+        <w:rPr>
+          <w:rFonts w:ascii="Times New Roman" w:hAnsi="Times New Roman" w:cs="Times New Roman"/>
+          <w:sz w:val="32"/>
+          <w:szCs w:val="32"/>
+          <w:lang w:val="en-US"/>
+        </w:rPr>
+        <w:t xml:space="preserve">Position = </w:t>
+      </w:r>
+      <w:proofErr w:type="spellStart"/>
+      <w:r>
+        <w:rPr>
+          <w:rFonts w:ascii="Times New Roman" w:hAnsi="Times New Roman" w:cs="Times New Roman"/>
+          <w:sz w:val="32"/>
+          <w:szCs w:val="32"/>
+          <w:lang w:val="en-US"/>
+        </w:rPr>
+        <w:t>Midfilder</w:t>
+      </w:r>
+      <w:proofErr w:type="spellEnd"/>
+    </w:p>
+    <w:p>
+      <w:pPr>
+        <w:pStyle w:val="ListParagraph"/>
+        <w:numPr>
+          <w:ilvl w:val="0"/>
+          <w:numId w:val="9"/>
+        </w:numPr>
+        <w:rPr>
+          <w:rFonts w:ascii="Times New Roman" w:hAnsi="Times New Roman" w:cs="Times New Roman"/>
+          <w:sz w:val="32"/>
+          <w:szCs w:val="32"/>
+          <w:lang w:val="en-US"/>
+        </w:rPr>
+      </w:pPr>
+      <w:r>
+        <w:rPr>
+          <w:rFonts w:ascii="Times New Roman" w:hAnsi="Times New Roman" w:cs="Times New Roman"/>
+          <w:sz w:val="32"/>
+          <w:szCs w:val="32"/>
+          <w:lang w:val="en-US"/>
+        </w:rPr>
+        <w:t>Nationality = Argentinian</w:t>
+      </w:r>
+    </w:p>
+    <w:p>
+      <w:pPr>
+        <w:pStyle w:val="ListParagraph"/>
+        <w:numPr>
+          <w:ilvl w:val="0"/>
+          <w:numId w:val="9"/>
+        </w:numPr>
+        <w:rPr>
+          <w:rFonts w:ascii="Times New Roman" w:hAnsi="Times New Roman" w:cs="Times New Roman"/>
+          <w:sz w:val="32"/>
+          <w:szCs w:val="32"/>
+          <w:lang w:val="en-US"/>
+        </w:rPr>
+      </w:pPr>
+      <w:r>
+        <w:rPr>
+          <w:rFonts w:ascii="Times New Roman" w:hAnsi="Times New Roman" w:cs="Times New Roman"/>
+          <w:sz w:val="32"/>
+          <w:szCs w:val="32"/>
+          <w:lang w:val="en-US"/>
+        </w:rPr>
+        <w:t>Achievement = World Cup 2022 Winner</w:t>
+      </w:r>
+    </w:p>
+    <w:p>
+      <w:pPr>
+        <w:pStyle w:val="ListParagraph"/>
+        <w:numPr>
+          <w:ilvl w:val="0"/>
+          <w:numId w:val="9"/>
+        </w:numPr>
+        <w:rPr>
+          <w:rFonts w:ascii="Times New Roman" w:hAnsi="Times New Roman" w:cs="Times New Roman"/>
+          <w:sz w:val="32"/>
+          <w:szCs w:val="32"/>
+          <w:lang w:val="en-US"/>
+        </w:rPr>
+      </w:pPr>
+      <w:r>
+        <w:rPr>
+          <w:rFonts w:ascii="Times New Roman" w:hAnsi="Times New Roman" w:cs="Times New Roman"/>
+          <w:sz w:val="32"/>
+          <w:szCs w:val="32"/>
+          <w:lang w:val="en-US"/>
+        </w:rPr>
+        <w:t>Current Club = Inter Miami FC</w:t>
+      </w:r>
+    </w:p>
+    <w:p>
+      <w:pPr>
+        <w:rPr>
+          <w:rFonts w:ascii="Times New Roman" w:hAnsi="Times New Roman" w:cs="Times New Roman"/>
+          <w:sz w:val="32"/>
+          <w:szCs w:val="32"/>
+          <w:lang w:val="en-US"/>
+        </w:rPr>
+      </w:pPr>
+    </w:p>
+    <w:p>
+      <w:pPr>
+        <w:rPr>
+          <w:rFonts w:ascii="Times New Roman" w:hAnsi="Times New Roman" w:cs="Times New Roman"/>
+          <w:sz w:val="32"/>
+          <w:szCs w:val="32"/>
+          <w:lang w:val="en-US"/>
+        </w:rPr>
+      </w:pPr>
+      <w:r>
+        <w:rPr>
+          <w:rFonts w:ascii="Times New Roman" w:hAnsi="Times New Roman" w:cs="Times New Roman"/>
+          <w:sz w:val="32"/>
+          <w:szCs w:val="32"/>
+          <w:lang w:val="en-US"/>
+        </w:rPr>
+        <w:t>3.ARIF AIMAN HANAFI</w:t>
+      </w:r>
+    </w:p>
+    <w:p>
+      <w:pPr>
+        <w:pStyle w:val="ListParagraph"/>
+        <w:numPr>
+          <w:ilvl w:val="0"/>
+          <w:numId w:val="10"/>
+        </w:numPr>
+        <w:rPr>
+          <w:rFonts w:ascii="Times New Roman" w:hAnsi="Times New Roman" w:cs="Times New Roman"/>
+          <w:sz w:val="32"/>
+          <w:szCs w:val="32"/>
+          <w:lang w:val="en-US"/>
+        </w:rPr>
+      </w:pPr>
+      <w:r>
+        <w:rPr>
+          <w:rFonts w:ascii="Times New Roman" w:hAnsi="Times New Roman" w:cs="Times New Roman"/>
+          <w:sz w:val="32"/>
+          <w:szCs w:val="32"/>
+          <w:lang w:val="en-US"/>
+        </w:rPr>
+        <w:t>Price =USD 900,000</w:t>
+      </w:r>
+    </w:p>
+    <w:p>
+      <w:pPr>
+        <w:pStyle w:val="ListParagraph"/>
+        <w:numPr>
+          <w:ilvl w:val="0"/>
+          <w:numId w:val="10"/>
+        </w:numPr>
+        <w:rPr>
+          <w:rFonts w:ascii="Times New Roman" w:hAnsi="Times New Roman" w:cs="Times New Roman"/>
+          <w:sz w:val="32"/>
+          <w:szCs w:val="32"/>
+          <w:lang w:val="en-US"/>
+        </w:rPr>
+      </w:pPr>
+      <w:r>
+        <w:rPr>
+          <w:rFonts w:ascii="Times New Roman" w:hAnsi="Times New Roman" w:cs="Times New Roman"/>
+          <w:sz w:val="32"/>
+          <w:szCs w:val="32"/>
+          <w:lang w:val="en-US"/>
+        </w:rPr>
+        <w:t>Position =Forward</w:t>
+      </w:r>
+    </w:p>
+    <w:p>
+      <w:pPr>
+        <w:pStyle w:val="ListParagraph"/>
+        <w:numPr>
+          <w:ilvl w:val="0"/>
+          <w:numId w:val="10"/>
+        </w:numPr>
+        <w:rPr>
+          <w:rFonts w:ascii="Times New Roman" w:hAnsi="Times New Roman" w:cs="Times New Roman"/>
+          <w:sz w:val="32"/>
+          <w:szCs w:val="32"/>
+          <w:lang w:val="en-US"/>
+        </w:rPr>
+      </w:pPr>
+      <w:r>
+        <w:rPr>
+          <w:rFonts w:ascii="Times New Roman" w:hAnsi="Times New Roman" w:cs="Times New Roman"/>
+          <w:sz w:val="32"/>
+          <w:szCs w:val="32"/>
+          <w:lang w:val="en-US"/>
+        </w:rPr>
+        <w:t>Nationality =Malaysian</w:t>
+      </w:r>
+    </w:p>
+    <w:p>
+      <w:pPr>
+        <w:pStyle w:val="ListParagraph"/>
+        <w:numPr>
+          <w:ilvl w:val="0"/>
+          <w:numId w:val="10"/>
+        </w:numPr>
+        <w:rPr>
+          <w:rFonts w:ascii="Times New Roman" w:hAnsi="Times New Roman" w:cs="Times New Roman"/>
+          <w:sz w:val="32"/>
+          <w:szCs w:val="32"/>
+          <w:lang w:val="en-US"/>
+        </w:rPr>
+      </w:pPr>
+      <w:r>
+        <w:rPr>
+          <w:rFonts w:ascii="Times New Roman" w:hAnsi="Times New Roman" w:cs="Times New Roman"/>
+          <w:sz w:val="32"/>
+          <w:szCs w:val="32"/>
+          <w:lang w:val="en-US"/>
+        </w:rPr>
+        <w:t>Achievement =Back to back Malaysian Super League Winner</w:t>
+      </w:r>
+    </w:p>
+    <w:p>
+      <w:pPr>
+        <w:pStyle w:val="ListParagraph"/>
+        <w:numPr>
+          <w:ilvl w:val="0"/>
+          <w:numId w:val="10"/>
+        </w:numPr>
+        <w:rPr>
+          <w:rFonts w:ascii="Times New Roman" w:hAnsi="Times New Roman" w:cs="Times New Roman"/>
+          <w:sz w:val="32"/>
+          <w:szCs w:val="32"/>
+          <w:lang w:val="en-US"/>
+        </w:rPr>
+      </w:pPr>
+      <w:r>
+        <w:rPr>
+          <w:rFonts w:ascii="Times New Roman" w:hAnsi="Times New Roman" w:cs="Times New Roman"/>
+          <w:sz w:val="32"/>
+          <w:szCs w:val="32"/>
+          <w:lang w:val="en-US"/>
+        </w:rPr>
+        <w:t xml:space="preserve">Current Club = Johor Darul </w:t>
+      </w:r>
+      <w:proofErr w:type="spellStart"/>
+      <w:r>
+        <w:rPr>
+          <w:rFonts w:ascii="Times New Roman" w:hAnsi="Times New Roman" w:cs="Times New Roman"/>
+          <w:sz w:val="32"/>
+          <w:szCs w:val="32"/>
+          <w:lang w:val="en-US"/>
+        </w:rPr>
+        <w:t>Takzim</w:t>
+      </w:r>
+      <w:proofErr w:type="spellEnd"/>
+      <w:r>
+        <w:rPr>
+          <w:rFonts w:ascii="Times New Roman" w:hAnsi="Times New Roman" w:cs="Times New Roman"/>
+          <w:sz w:val="32"/>
+          <w:szCs w:val="32"/>
+          <w:lang w:val="en-US"/>
+        </w:rPr>
+        <w:t xml:space="preserve"> FC</w:t>
+      </w:r>
+    </w:p>
+    <w:p>
+      <w:pPr>
+        <w:pStyle w:val="ListParagraph"/>
+        <w:rPr>
+          <w:rFonts w:ascii="Times New Roman" w:hAnsi="Times New Roman" w:cs="Times New Roman"/>
+          <w:sz w:val="32"/>
+          <w:szCs w:val="32"/>
+          <w:lang w:val="en-US"/>
+        </w:rPr>
+      </w:pPr>
+    </w:p>
+    <w:p>
+      <w:pPr>
+        <w:pStyle w:val="ListParagraph"/>
+        <w:rPr>
+          <w:rFonts w:ascii="Times New Roman" w:hAnsi="Times New Roman" w:cs="Times New Roman"/>
+          <w:sz w:val="32"/>
+          <w:szCs w:val="32"/>
+          <w:lang w:val="en-US"/>
+        </w:rPr>
+      </w:pPr>
+    </w:p>
+    <w:p>
+      <w:pPr>
+        <w:pStyle w:val="ListParagraph"/>
+        <w:rPr>
+          <w:rFonts w:ascii="Times New Roman" w:hAnsi="Times New Roman" w:cs="Times New Roman"/>
+          <w:sz w:val="32"/>
+          <w:szCs w:val="32"/>
+          <w:lang w:val="en-US"/>
+        </w:rPr>
+      </w:pPr>
+    </w:p>
+    <w:p>
+      <w:pPr>
+        <w:pStyle w:val="ListParagraph"/>
+        <w:rPr>
+          <w:rFonts w:ascii="Times New Roman" w:hAnsi="Times New Roman" w:cs="Times New Roman"/>
+          <w:sz w:val="32"/>
+          <w:szCs w:val="32"/>
+          <w:lang w:val="en-US"/>
+        </w:rPr>
+      </w:pPr>
+    </w:p>
+    <w:p>
+      <w:pPr>
+        <w:pStyle w:val="ListParagraph"/>
+        <w:rPr>
+          <w:rFonts w:ascii="Times New Roman" w:hAnsi="Times New Roman" w:cs="Times New Roman"/>
+          <w:sz w:val="32"/>
+          <w:szCs w:val="32"/>
+          <w:lang w:val="en-US"/>
+        </w:rPr>
+      </w:pPr>
+    </w:p>
+    <w:p>
+      <w:pPr>
+        <w:ind w:left="720"/>
+        <w:rPr>
+          <w:rFonts w:ascii="Times New Roman" w:hAnsi="Times New Roman" w:cs="Times New Roman"/>
+          <w:sz w:val="32"/>
+          <w:szCs w:val="32"/>
           <w:lang w:val="en-US"/>
         </w:rPr>
       </w:pPr>
@@ -974,8 +1775,347 @@
 </file>
 
 <file path=word/numbering.xml><?xml version="1.0" encoding="utf-8"?>
-<w:numbering xmlns:wpc="http://schemas.microsoft.com/office/word/2010/wordprocessingCanvas" xmlns:cx="http://schemas.microsoft.com/office/drawing/2014/chartex" xmlns:cx1="http://schemas.microsoft.com/office/drawing/2015/9/8/chartex" xmlns:cx2="http://schemas.microsoft.com/office/drawing/2015/10/21/chartex" xmlns:cx3="http://schemas.microsoft.com/office/drawing/2016/5/9/chartex" xmlns:cx4="http://schemas.microsoft.com/office/drawing/2016/5/10/chartex" xmlns:cx5="http://schemas.microsoft.com/office/drawing/2016/5/11/chartex" xmlns:cx6="http://schemas.microsoft.com/office/drawing/2016/5/12/chartex" xmlns:cx7="http://schemas.microsoft.com/office/drawing/2016/5/13/chartex" xmlns:cx8="http://schemas.microsoft.com/office/drawing/2016/5/14/chartex" xmlns:mc="http://schemas.openxmlformats.org/markup-compatibility/2006" xmlns:aink="http://schemas.microsoft.com/office/drawing/2016/ink" xmlns:am3d="http://schemas.microsoft.com/office/drawing/2017/model3d" xmlns:o="urn:schemas-microsoft-com:office:office" xmlns:oel="http://schemas.microsoft.com/office/2019/extlst" xmlns:r="http://schemas.openxmlformats.org/officeDocument/2006/relationships" xmlns:m="http://schemas.openxmlformats.org/officeDocument/2006/math" xmlns:v="urn:schemas-microsoft-com:vml" xmlns:wp14="http://schemas.microsoft.com/office/word/2010/wordprocessingDrawing" xmlns:wp="http://schemas.openxmlformats.org/drawingml/2006/wordprocessingDrawing" xmlns:w10="urn:schemas-microsoft-com:office:word" xmlns:w="http://schemas.openxmlformats.org/wordprocessingml/2006/main" xmlns:w14="http://schemas.microsoft.com/office/word/2010/wordml" xmlns:w15="http://schemas.microsoft.com/office/word/2012/wordml" xmlns:w16cex="http://schemas.microsoft.com/office/word/2018/wordml/cex" xmlns:w16cid="http://schemas.microsoft.com/office/word/2016/wordml/cid" xmlns:w16="http://schemas.microsoft.com/office/word/2018/wordml" xmlns:w16sdtdh="http://schemas.microsoft.com/office/word/2020/wordml/sdtdatahash" xmlns:w16se="http://schemas.microsoft.com/office/word/2015/wordml/symex" xmlns:wpg="http://schemas.microsoft.com/office/word/2010/wordprocessingGroup" xmlns:wpi="http://schemas.microsoft.com/office/word/2010/wordprocessingInk" xmlns:wne="http://schemas.microsoft.com/office/word/2006/wordml" xmlns:wps="http://schemas.microsoft.com/office/word/2010/wordprocessingShape" mc:Ignorable="w14 w15 w16se w16cid w16 w16cex w16sdtdh wp14">
+<w:numbering xmlns:wpc="http://schemas.microsoft.com/office/word/2010/wordprocessingCanvas" xmlns:cx="http://schemas.microsoft.com/office/drawing/2014/chartex" xmlns:cx1="http://schemas.microsoft.com/office/drawing/2015/9/8/chartex" xmlns:cx2="http://schemas.microsoft.com/office/drawing/2015/10/21/chartex" xmlns:cx3="http://schemas.microsoft.com/office/drawing/2016/5/9/chartex" xmlns:cx4="http://schemas.microsoft.com/office/drawing/2016/5/10/chartex" xmlns:cx5="http://schemas.microsoft.com/office/drawing/2016/5/11/chartex" xmlns:cx6="http://schemas.microsoft.com/office/drawing/2016/5/12/chartex" xmlns:cx7="http://schemas.microsoft.com/office/drawing/2016/5/13/chartex" xmlns:cx8="http://schemas.microsoft.com/office/drawing/2016/5/14/chartex" xmlns:mc="http://schemas.openxmlformats.org/markup-compatibility/2006" xmlns:aink="http://schemas.microsoft.com/office/drawing/2016/ink" xmlns:am3d="http://schemas.microsoft.com/office/drawing/2017/model3d" xmlns:o="urn:schemas-microsoft-com:office:office" xmlns:r="http://schemas.openxmlformats.org/officeDocument/2006/relationships" xmlns:m="http://schemas.openxmlformats.org/officeDocument/2006/math" xmlns:v="urn:schemas-microsoft-com:vml" xmlns:wp14="http://schemas.microsoft.com/office/word/2010/wordprocessingDrawing" xmlns:wp="http://schemas.openxmlformats.org/drawingml/2006/wordprocessingDrawing" xmlns:w10="urn:schemas-microsoft-com:office:word" xmlns:w="http://schemas.openxmlformats.org/wordprocessingml/2006/main" xmlns:w14="http://schemas.microsoft.com/office/word/2010/wordml" xmlns:w15="http://schemas.microsoft.com/office/word/2012/wordml" xmlns:w16cex="http://schemas.microsoft.com/office/word/2018/wordml/cex" xmlns:w16cid="http://schemas.microsoft.com/office/word/2016/wordml/cid" xmlns:w16="http://schemas.microsoft.com/office/word/2018/wordml" xmlns:w16se="http://schemas.microsoft.com/office/word/2015/wordml/symex" xmlns:wpg="http://schemas.microsoft.com/office/word/2010/wordprocessingGroup" xmlns:wpi="http://schemas.microsoft.com/office/word/2010/wordprocessingInk" xmlns:wne="http://schemas.microsoft.com/office/word/2006/wordml" xmlns:wps="http://schemas.microsoft.com/office/word/2010/wordprocessingShape" mc:Ignorable="w14 w15 w16se w16cid w16 w16cex wp14">
   <w:abstractNum w:abstractNumId="0" w15:restartNumberingAfterBreak="0">
+    <w:nsid w:val="05096A3B"/>
+    <w:multiLevelType w:val="hybridMultilevel"/>
+    <w:tmpl w:val="61CE7F2E"/>
+    <w:lvl w:ilvl="0" w:tplc="44090001">
+      <w:start w:val="1"/>
+      <w:numFmt w:val="bullet"/>
+      <w:lvlText w:val=""/>
+      <w:lvlJc w:val="left"/>
+      <w:pPr>
+        <w:ind w:left="720" w:hanging="360"/>
+      </w:pPr>
+      <w:rPr>
+        <w:rFonts w:ascii="Symbol" w:hAnsi="Symbol" w:hint="default"/>
+      </w:rPr>
+    </w:lvl>
+    <w:lvl w:ilvl="1" w:tplc="44090003" w:tentative="1">
+      <w:start w:val="1"/>
+      <w:numFmt w:val="bullet"/>
+      <w:lvlText w:val="o"/>
+      <w:lvlJc w:val="left"/>
+      <w:pPr>
+        <w:ind w:left="1440" w:hanging="360"/>
+      </w:pPr>
+      <w:rPr>
+        <w:rFonts w:ascii="Courier New" w:hAnsi="Courier New" w:cs="Courier New" w:hint="default"/>
+      </w:rPr>
+    </w:lvl>
+    <w:lvl w:ilvl="2" w:tplc="44090005" w:tentative="1">
+      <w:start w:val="1"/>
+      <w:numFmt w:val="bullet"/>
+      <w:lvlText w:val=""/>
+      <w:lvlJc w:val="left"/>
+      <w:pPr>
+        <w:ind w:left="2160" w:hanging="360"/>
+      </w:pPr>
+      <w:rPr>
+        <w:rFonts w:ascii="Wingdings" w:hAnsi="Wingdings" w:hint="default"/>
+      </w:rPr>
+    </w:lvl>
+    <w:lvl w:ilvl="3" w:tplc="44090001" w:tentative="1">
+      <w:start w:val="1"/>
+      <w:numFmt w:val="bullet"/>
+      <w:lvlText w:val=""/>
+      <w:lvlJc w:val="left"/>
+      <w:pPr>
+        <w:ind w:left="2880" w:hanging="360"/>
+      </w:pPr>
+      <w:rPr>
+        <w:rFonts w:ascii="Symbol" w:hAnsi="Symbol" w:hint="default"/>
+      </w:rPr>
+    </w:lvl>
+    <w:lvl w:ilvl="4" w:tplc="44090003" w:tentative="1">
+      <w:start w:val="1"/>
+      <w:numFmt w:val="bullet"/>
+      <w:lvlText w:val="o"/>
+      <w:lvlJc w:val="left"/>
+      <w:pPr>
+        <w:ind w:left="3600" w:hanging="360"/>
+      </w:pPr>
+      <w:rPr>
+        <w:rFonts w:ascii="Courier New" w:hAnsi="Courier New" w:cs="Courier New" w:hint="default"/>
+      </w:rPr>
+    </w:lvl>
+    <w:lvl w:ilvl="5" w:tplc="44090005" w:tentative="1">
+      <w:start w:val="1"/>
+      <w:numFmt w:val="bullet"/>
+      <w:lvlText w:val=""/>
+      <w:lvlJc w:val="left"/>
+      <w:pPr>
+        <w:ind w:left="4320" w:hanging="360"/>
+      </w:pPr>
+      <w:rPr>
+        <w:rFonts w:ascii="Wingdings" w:hAnsi="Wingdings" w:hint="default"/>
+      </w:rPr>
+    </w:lvl>
+    <w:lvl w:ilvl="6" w:tplc="44090001" w:tentative="1">
+      <w:start w:val="1"/>
+      <w:numFmt w:val="bullet"/>
+      <w:lvlText w:val=""/>
+      <w:lvlJc w:val="left"/>
+      <w:pPr>
+        <w:ind w:left="5040" w:hanging="360"/>
+      </w:pPr>
+      <w:rPr>
+        <w:rFonts w:ascii="Symbol" w:hAnsi="Symbol" w:hint="default"/>
+      </w:rPr>
+    </w:lvl>
+    <w:lvl w:ilvl="7" w:tplc="44090003" w:tentative="1">
+      <w:start w:val="1"/>
+      <w:numFmt w:val="bullet"/>
+      <w:lvlText w:val="o"/>
+      <w:lvlJc w:val="left"/>
+      <w:pPr>
+        <w:ind w:left="5760" w:hanging="360"/>
+      </w:pPr>
+      <w:rPr>
+        <w:rFonts w:ascii="Courier New" w:hAnsi="Courier New" w:cs="Courier New" w:hint="default"/>
+      </w:rPr>
+    </w:lvl>
+    <w:lvl w:ilvl="8" w:tplc="44090005" w:tentative="1">
+      <w:start w:val="1"/>
+      <w:numFmt w:val="bullet"/>
+      <w:lvlText w:val=""/>
+      <w:lvlJc w:val="left"/>
+      <w:pPr>
+        <w:ind w:left="6480" w:hanging="360"/>
+      </w:pPr>
+      <w:rPr>
+        <w:rFonts w:ascii="Wingdings" w:hAnsi="Wingdings" w:hint="default"/>
+      </w:rPr>
+    </w:lvl>
+  </w:abstractNum>
+  <w:abstractNum w:abstractNumId="1" w15:restartNumberingAfterBreak="0">
+    <w:nsid w:val="05E60891"/>
+    <w:multiLevelType w:val="hybridMultilevel"/>
+    <w:tmpl w:val="BA328D1C"/>
+    <w:lvl w:ilvl="0" w:tplc="44090001">
+      <w:start w:val="1"/>
+      <w:numFmt w:val="bullet"/>
+      <w:lvlText w:val=""/>
+      <w:lvlJc w:val="left"/>
+      <w:pPr>
+        <w:ind w:left="1596" w:hanging="360"/>
+      </w:pPr>
+      <w:rPr>
+        <w:rFonts w:ascii="Symbol" w:hAnsi="Symbol" w:hint="default"/>
+      </w:rPr>
+    </w:lvl>
+    <w:lvl w:ilvl="1" w:tplc="44090003" w:tentative="1">
+      <w:start w:val="1"/>
+      <w:numFmt w:val="bullet"/>
+      <w:lvlText w:val="o"/>
+      <w:lvlJc w:val="left"/>
+      <w:pPr>
+        <w:ind w:left="2316" w:hanging="360"/>
+      </w:pPr>
+      <w:rPr>
+        <w:rFonts w:ascii="Courier New" w:hAnsi="Courier New" w:cs="Courier New" w:hint="default"/>
+      </w:rPr>
+    </w:lvl>
+    <w:lvl w:ilvl="2" w:tplc="44090005" w:tentative="1">
+      <w:start w:val="1"/>
+      <w:numFmt w:val="bullet"/>
+      <w:lvlText w:val=""/>
+      <w:lvlJc w:val="left"/>
+      <w:pPr>
+        <w:ind w:left="3036" w:hanging="360"/>
+      </w:pPr>
+      <w:rPr>
+        <w:rFonts w:ascii="Wingdings" w:hAnsi="Wingdings" w:hint="default"/>
+      </w:rPr>
+    </w:lvl>
+    <w:lvl w:ilvl="3" w:tplc="44090001" w:tentative="1">
+      <w:start w:val="1"/>
+      <w:numFmt w:val="bullet"/>
+      <w:lvlText w:val=""/>
+      <w:lvlJc w:val="left"/>
+      <w:pPr>
+        <w:ind w:left="3756" w:hanging="360"/>
+      </w:pPr>
+      <w:rPr>
+        <w:rFonts w:ascii="Symbol" w:hAnsi="Symbol" w:hint="default"/>
+      </w:rPr>
+    </w:lvl>
+    <w:lvl w:ilvl="4" w:tplc="44090003" w:tentative="1">
+      <w:start w:val="1"/>
+      <w:numFmt w:val="bullet"/>
+      <w:lvlText w:val="o"/>
+      <w:lvlJc w:val="left"/>
+      <w:pPr>
+        <w:ind w:left="4476" w:hanging="360"/>
+      </w:pPr>
+      <w:rPr>
+        <w:rFonts w:ascii="Courier New" w:hAnsi="Courier New" w:cs="Courier New" w:hint="default"/>
+      </w:rPr>
+    </w:lvl>
+    <w:lvl w:ilvl="5" w:tplc="44090005" w:tentative="1">
+      <w:start w:val="1"/>
+      <w:numFmt w:val="bullet"/>
+      <w:lvlText w:val=""/>
+      <w:lvlJc w:val="left"/>
+      <w:pPr>
+        <w:ind w:left="5196" w:hanging="360"/>
+      </w:pPr>
+      <w:rPr>
+        <w:rFonts w:ascii="Wingdings" w:hAnsi="Wingdings" w:hint="default"/>
+      </w:rPr>
+    </w:lvl>
+    <w:lvl w:ilvl="6" w:tplc="44090001" w:tentative="1">
+      <w:start w:val="1"/>
+      <w:numFmt w:val="bullet"/>
+      <w:lvlText w:val=""/>
+      <w:lvlJc w:val="left"/>
+      <w:pPr>
+        <w:ind w:left="5916" w:hanging="360"/>
+      </w:pPr>
+      <w:rPr>
+        <w:rFonts w:ascii="Symbol" w:hAnsi="Symbol" w:hint="default"/>
+      </w:rPr>
+    </w:lvl>
+    <w:lvl w:ilvl="7" w:tplc="44090003" w:tentative="1">
+      <w:start w:val="1"/>
+      <w:numFmt w:val="bullet"/>
+      <w:lvlText w:val="o"/>
+      <w:lvlJc w:val="left"/>
+      <w:pPr>
+        <w:ind w:left="6636" w:hanging="360"/>
+      </w:pPr>
+      <w:rPr>
+        <w:rFonts w:ascii="Courier New" w:hAnsi="Courier New" w:cs="Courier New" w:hint="default"/>
+      </w:rPr>
+    </w:lvl>
+    <w:lvl w:ilvl="8" w:tplc="44090005" w:tentative="1">
+      <w:start w:val="1"/>
+      <w:numFmt w:val="bullet"/>
+      <w:lvlText w:val=""/>
+      <w:lvlJc w:val="left"/>
+      <w:pPr>
+        <w:ind w:left="7356" w:hanging="360"/>
+      </w:pPr>
+      <w:rPr>
+        <w:rFonts w:ascii="Wingdings" w:hAnsi="Wingdings" w:hint="default"/>
+      </w:rPr>
+    </w:lvl>
+  </w:abstractNum>
+  <w:abstractNum w:abstractNumId="2" w15:restartNumberingAfterBreak="0">
+    <w:nsid w:val="09744B17"/>
+    <w:multiLevelType w:val="hybridMultilevel"/>
+    <w:tmpl w:val="0EE48B34"/>
+    <w:lvl w:ilvl="0" w:tplc="44090001">
+      <w:start w:val="1"/>
+      <w:numFmt w:val="bullet"/>
+      <w:lvlText w:val=""/>
+      <w:lvlJc w:val="left"/>
+      <w:pPr>
+        <w:ind w:left="720" w:hanging="360"/>
+      </w:pPr>
+      <w:rPr>
+        <w:rFonts w:ascii="Symbol" w:hAnsi="Symbol" w:hint="default"/>
+      </w:rPr>
+    </w:lvl>
+    <w:lvl w:ilvl="1" w:tplc="44090003" w:tentative="1">
+      <w:start w:val="1"/>
+      <w:numFmt w:val="bullet"/>
+      <w:lvlText w:val="o"/>
+      <w:lvlJc w:val="left"/>
+      <w:pPr>
+        <w:ind w:left="1440" w:hanging="360"/>
+      </w:pPr>
+      <w:rPr>
+        <w:rFonts w:ascii="Courier New" w:hAnsi="Courier New" w:cs="Courier New" w:hint="default"/>
+      </w:rPr>
+    </w:lvl>
+    <w:lvl w:ilvl="2" w:tplc="44090005" w:tentative="1">
+      <w:start w:val="1"/>
+      <w:numFmt w:val="bullet"/>
+      <w:lvlText w:val=""/>
+      <w:lvlJc w:val="left"/>
+      <w:pPr>
+        <w:ind w:left="2160" w:hanging="360"/>
+      </w:pPr>
+      <w:rPr>
+        <w:rFonts w:ascii="Wingdings" w:hAnsi="Wingdings" w:hint="default"/>
+      </w:rPr>
+    </w:lvl>
+    <w:lvl w:ilvl="3" w:tplc="44090001" w:tentative="1">
+      <w:start w:val="1"/>
+      <w:numFmt w:val="bullet"/>
+      <w:lvlText w:val=""/>
+      <w:lvlJc w:val="left"/>
+      <w:pPr>
+        <w:ind w:left="2880" w:hanging="360"/>
+      </w:pPr>
+      <w:rPr>
+        <w:rFonts w:ascii="Symbol" w:hAnsi="Symbol" w:hint="default"/>
+      </w:rPr>
+    </w:lvl>
+    <w:lvl w:ilvl="4" w:tplc="44090003" w:tentative="1">
+      <w:start w:val="1"/>
+      <w:numFmt w:val="bullet"/>
+      <w:lvlText w:val="o"/>
+      <w:lvlJc w:val="left"/>
+      <w:pPr>
+        <w:ind w:left="3600" w:hanging="360"/>
+      </w:pPr>
+      <w:rPr>
+        <w:rFonts w:ascii="Courier New" w:hAnsi="Courier New" w:cs="Courier New" w:hint="default"/>
+      </w:rPr>
+    </w:lvl>
+    <w:lvl w:ilvl="5" w:tplc="44090005" w:tentative="1">
+      <w:start w:val="1"/>
+      <w:numFmt w:val="bullet"/>
+      <w:lvlText w:val=""/>
+      <w:lvlJc w:val="left"/>
+      <w:pPr>
+        <w:ind w:left="4320" w:hanging="360"/>
+      </w:pPr>
+      <w:rPr>
+        <w:rFonts w:ascii="Wingdings" w:hAnsi="Wingdings" w:hint="default"/>
+      </w:rPr>
+    </w:lvl>
+    <w:lvl w:ilvl="6" w:tplc="44090001" w:tentative="1">
+      <w:start w:val="1"/>
+      <w:numFmt w:val="bullet"/>
+      <w:lvlText w:val=""/>
+      <w:lvlJc w:val="left"/>
+      <w:pPr>
+        <w:ind w:left="5040" w:hanging="360"/>
+      </w:pPr>
+      <w:rPr>
+        <w:rFonts w:ascii="Symbol" w:hAnsi="Symbol" w:hint="default"/>
+      </w:rPr>
+    </w:lvl>
+    <w:lvl w:ilvl="7" w:tplc="44090003" w:tentative="1">
+      <w:start w:val="1"/>
+      <w:numFmt w:val="bullet"/>
+      <w:lvlText w:val="o"/>
+      <w:lvlJc w:val="left"/>
+      <w:pPr>
+        <w:ind w:left="5760" w:hanging="360"/>
+      </w:pPr>
+      <w:rPr>
+        <w:rFonts w:ascii="Courier New" w:hAnsi="Courier New" w:cs="Courier New" w:hint="default"/>
+      </w:rPr>
+    </w:lvl>
+    <w:lvl w:ilvl="8" w:tplc="44090005" w:tentative="1">
+      <w:start w:val="1"/>
+      <w:numFmt w:val="bullet"/>
+      <w:lvlText w:val=""/>
+      <w:lvlJc w:val="left"/>
+      <w:pPr>
+        <w:ind w:left="6480" w:hanging="360"/>
+      </w:pPr>
+      <w:rPr>
+        <w:rFonts w:ascii="Wingdings" w:hAnsi="Wingdings" w:hint="default"/>
+      </w:rPr>
+    </w:lvl>
+  </w:abstractNum>
+  <w:abstractNum w:abstractNumId="3" w15:restartNumberingAfterBreak="0">
     <w:nsid w:val="117B545F"/>
     <w:multiLevelType w:val="hybridMultilevel"/>
     <w:tmpl w:val="564AC594"/>
@@ -1064,7 +2204,7 @@
       </w:pPr>
     </w:lvl>
   </w:abstractNum>
-  <w:abstractNum w:abstractNumId="1" w15:restartNumberingAfterBreak="0">
+  <w:abstractNum w:abstractNumId="4" w15:restartNumberingAfterBreak="0">
     <w:nsid w:val="380B3E22"/>
     <w:multiLevelType w:val="hybridMultilevel"/>
     <w:tmpl w:val="9650291E"/>
@@ -1177,7 +2317,120 @@
       </w:rPr>
     </w:lvl>
   </w:abstractNum>
-  <w:abstractNum w:abstractNumId="2" w15:restartNumberingAfterBreak="0">
+  <w:abstractNum w:abstractNumId="5" w15:restartNumberingAfterBreak="0">
+    <w:nsid w:val="4008290C"/>
+    <w:multiLevelType w:val="hybridMultilevel"/>
+    <w:tmpl w:val="E90E5668"/>
+    <w:lvl w:ilvl="0" w:tplc="44090001">
+      <w:start w:val="1"/>
+      <w:numFmt w:val="bullet"/>
+      <w:lvlText w:val=""/>
+      <w:lvlJc w:val="left"/>
+      <w:pPr>
+        <w:ind w:left="1080" w:hanging="360"/>
+      </w:pPr>
+      <w:rPr>
+        <w:rFonts w:ascii="Symbol" w:hAnsi="Symbol" w:hint="default"/>
+      </w:rPr>
+    </w:lvl>
+    <w:lvl w:ilvl="1" w:tplc="44090003" w:tentative="1">
+      <w:start w:val="1"/>
+      <w:numFmt w:val="bullet"/>
+      <w:lvlText w:val="o"/>
+      <w:lvlJc w:val="left"/>
+      <w:pPr>
+        <w:ind w:left="1800" w:hanging="360"/>
+      </w:pPr>
+      <w:rPr>
+        <w:rFonts w:ascii="Courier New" w:hAnsi="Courier New" w:cs="Courier New" w:hint="default"/>
+      </w:rPr>
+    </w:lvl>
+    <w:lvl w:ilvl="2" w:tplc="44090005" w:tentative="1">
+      <w:start w:val="1"/>
+      <w:numFmt w:val="bullet"/>
+      <w:lvlText w:val=""/>
+      <w:lvlJc w:val="left"/>
+      <w:pPr>
+        <w:ind w:left="2520" w:hanging="360"/>
+      </w:pPr>
+      <w:rPr>
+        <w:rFonts w:ascii="Wingdings" w:hAnsi="Wingdings" w:hint="default"/>
+      </w:rPr>
+    </w:lvl>
+    <w:lvl w:ilvl="3" w:tplc="44090001" w:tentative="1">
+      <w:start w:val="1"/>
+      <w:numFmt w:val="bullet"/>
+      <w:lvlText w:val=""/>
+      <w:lvlJc w:val="left"/>
+      <w:pPr>
+        <w:ind w:left="3240" w:hanging="360"/>
+      </w:pPr>
+      <w:rPr>
+        <w:rFonts w:ascii="Symbol" w:hAnsi="Symbol" w:hint="default"/>
+      </w:rPr>
+    </w:lvl>
+    <w:lvl w:ilvl="4" w:tplc="44090003" w:tentative="1">
+      <w:start w:val="1"/>
+      <w:numFmt w:val="bullet"/>
+      <w:lvlText w:val="o"/>
+      <w:lvlJc w:val="left"/>
+      <w:pPr>
+        <w:ind w:left="3960" w:hanging="360"/>
+      </w:pPr>
+      <w:rPr>
+        <w:rFonts w:ascii="Courier New" w:hAnsi="Courier New" w:cs="Courier New" w:hint="default"/>
+      </w:rPr>
+    </w:lvl>
+    <w:lvl w:ilvl="5" w:tplc="44090005" w:tentative="1">
+      <w:start w:val="1"/>
+      <w:numFmt w:val="bullet"/>
+      <w:lvlText w:val=""/>
+      <w:lvlJc w:val="left"/>
+      <w:pPr>
+        <w:ind w:left="4680" w:hanging="360"/>
+      </w:pPr>
+      <w:rPr>
+        <w:rFonts w:ascii="Wingdings" w:hAnsi="Wingdings" w:hint="default"/>
+      </w:rPr>
+    </w:lvl>
+    <w:lvl w:ilvl="6" w:tplc="44090001" w:tentative="1">
+      <w:start w:val="1"/>
+      <w:numFmt w:val="bullet"/>
+      <w:lvlText w:val=""/>
+      <w:lvlJc w:val="left"/>
+      <w:pPr>
+        <w:ind w:left="5400" w:hanging="360"/>
+      </w:pPr>
+      <w:rPr>
+        <w:rFonts w:ascii="Symbol" w:hAnsi="Symbol" w:hint="default"/>
+      </w:rPr>
+    </w:lvl>
+    <w:lvl w:ilvl="7" w:tplc="44090003" w:tentative="1">
+      <w:start w:val="1"/>
+      <w:numFmt w:val="bullet"/>
+      <w:lvlText w:val="o"/>
+      <w:lvlJc w:val="left"/>
+      <w:pPr>
+        <w:ind w:left="6120" w:hanging="360"/>
+      </w:pPr>
+      <w:rPr>
+        <w:rFonts w:ascii="Courier New" w:hAnsi="Courier New" w:cs="Courier New" w:hint="default"/>
+      </w:rPr>
+    </w:lvl>
+    <w:lvl w:ilvl="8" w:tplc="44090005" w:tentative="1">
+      <w:start w:val="1"/>
+      <w:numFmt w:val="bullet"/>
+      <w:lvlText w:val=""/>
+      <w:lvlJc w:val="left"/>
+      <w:pPr>
+        <w:ind w:left="6840" w:hanging="360"/>
+      </w:pPr>
+      <w:rPr>
+        <w:rFonts w:ascii="Wingdings" w:hAnsi="Wingdings" w:hint="default"/>
+      </w:rPr>
+    </w:lvl>
+  </w:abstractNum>
+  <w:abstractNum w:abstractNumId="6" w15:restartNumberingAfterBreak="0">
     <w:nsid w:val="4FB05AE8"/>
     <w:multiLevelType w:val="hybridMultilevel"/>
     <w:tmpl w:val="CCFEB600"/>
@@ -1266,7 +2519,7 @@
       </w:pPr>
     </w:lvl>
   </w:abstractNum>
-  <w:abstractNum w:abstractNumId="3" w15:restartNumberingAfterBreak="0">
+  <w:abstractNum w:abstractNumId="7" w15:restartNumberingAfterBreak="0">
     <w:nsid w:val="627E41C8"/>
     <w:multiLevelType w:val="hybridMultilevel"/>
     <w:tmpl w:val="4984AA66"/>
@@ -1355,7 +2608,7 @@
       </w:pPr>
     </w:lvl>
   </w:abstractNum>
-  <w:abstractNum w:abstractNumId="4" w15:restartNumberingAfterBreak="0">
+  <w:abstractNum w:abstractNumId="8" w15:restartNumberingAfterBreak="0">
     <w:nsid w:val="6B850FD1"/>
     <w:multiLevelType w:val="hybridMultilevel"/>
     <w:tmpl w:val="D4C4EA5E"/>
@@ -1444,10 +2697,10 @@
       </w:pPr>
     </w:lvl>
   </w:abstractNum>
-  <w:abstractNum w:abstractNumId="5" w15:restartNumberingAfterBreak="0">
+  <w:abstractNum w:abstractNumId="9" w15:restartNumberingAfterBreak="0">
     <w:nsid w:val="71812E51"/>
     <w:multiLevelType w:val="hybridMultilevel"/>
-    <w:tmpl w:val="59C8D7DA"/>
+    <w:tmpl w:val="23A61070"/>
     <w:lvl w:ilvl="0" w:tplc="4409000F">
       <w:start w:val="1"/>
       <w:numFmt w:val="decimal"/>
@@ -1533,29 +2786,41 @@
       </w:pPr>
     </w:lvl>
   </w:abstractNum>
-  <w:num w:numId="1" w16cid:durableId="1306550999">
+  <w:num w:numId="1">
+    <w:abstractNumId w:val="7"/>
+  </w:num>
+  <w:num w:numId="2">
+    <w:abstractNumId w:val="8"/>
+  </w:num>
+  <w:num w:numId="3">
     <w:abstractNumId w:val="3"/>
   </w:num>
-  <w:num w:numId="2" w16cid:durableId="1610358511">
+  <w:num w:numId="4">
+    <w:abstractNumId w:val="6"/>
+  </w:num>
+  <w:num w:numId="5">
+    <w:abstractNumId w:val="9"/>
+  </w:num>
+  <w:num w:numId="6">
     <w:abstractNumId w:val="4"/>
   </w:num>
-  <w:num w:numId="3" w16cid:durableId="396822669">
+  <w:num w:numId="7">
+    <w:abstractNumId w:val="1"/>
+  </w:num>
+  <w:num w:numId="8">
+    <w:abstractNumId w:val="5"/>
+  </w:num>
+  <w:num w:numId="9">
     <w:abstractNumId w:val="0"/>
   </w:num>
-  <w:num w:numId="4" w16cid:durableId="92825969">
+  <w:num w:numId="10">
     <w:abstractNumId w:val="2"/>
-  </w:num>
-  <w:num w:numId="5" w16cid:durableId="1304115764">
-    <w:abstractNumId w:val="5"/>
-  </w:num>
-  <w:num w:numId="6" w16cid:durableId="798032023">
-    <w:abstractNumId w:val="1"/>
   </w:num>
 </w:numbering>
 </file>
 
 <file path=word/styles.xml><?xml version="1.0" encoding="utf-8"?>
-<w:styles xmlns:mc="http://schemas.openxmlformats.org/markup-compatibility/2006" xmlns:r="http://schemas.openxmlformats.org/officeDocument/2006/relationships" xmlns:w="http://schemas.openxmlformats.org/wordprocessingml/2006/main" xmlns:w14="http://schemas.microsoft.com/office/word/2010/wordml" xmlns:w15="http://schemas.microsoft.com/office/word/2012/wordml" xmlns:w16cex="http://schemas.microsoft.com/office/word/2018/wordml/cex" xmlns:w16cid="http://schemas.microsoft.com/office/word/2016/wordml/cid" xmlns:w16="http://schemas.microsoft.com/office/word/2018/wordml" xmlns:w16sdtdh="http://schemas.microsoft.com/office/word/2020/wordml/sdtdatahash" xmlns:w16se="http://schemas.microsoft.com/office/word/2015/wordml/symex" mc:Ignorable="w14 w15 w16se w16cid w16 w16cex w16sdtdh">
+<w:styles xmlns:mc="http://schemas.openxmlformats.org/markup-compatibility/2006" xmlns:r="http://schemas.openxmlformats.org/officeDocument/2006/relationships" xmlns:w="http://schemas.openxmlformats.org/wordprocessingml/2006/main" xmlns:w14="http://schemas.microsoft.com/office/word/2010/wordml" xmlns:w15="http://schemas.microsoft.com/office/word/2012/wordml" xmlns:w16cex="http://schemas.microsoft.com/office/word/2018/wordml/cex" xmlns:w16cid="http://schemas.microsoft.com/office/word/2016/wordml/cid" xmlns:w16="http://schemas.microsoft.com/office/word/2018/wordml" xmlns:w16se="http://schemas.microsoft.com/office/word/2015/wordml/symex" mc:Ignorable="w14 w15 w16se w16cid w16 w16cex">
   <w:docDefaults>
     <w:rPrDefault>
       <w:rPr>

</xml_diff>

<commit_message>
Revert file to previous version
</commit_message>
<xml_diff>
--- a/Football Team Recruitment.docx
+++ b/Football Team Recruitment.docx
@@ -1,6 +1,6 @@
 
 <file path=word/document.xml><?xml version="1.0" encoding="utf-8"?>
-<w:document xmlns:wpc="http://schemas.microsoft.com/office/word/2010/wordprocessingCanvas" xmlns:cx="http://schemas.microsoft.com/office/drawing/2014/chartex" xmlns:cx1="http://schemas.microsoft.com/office/drawing/2015/9/8/chartex" xmlns:cx2="http://schemas.microsoft.com/office/drawing/2015/10/21/chartex" xmlns:cx3="http://schemas.microsoft.com/office/drawing/2016/5/9/chartex" xmlns:cx4="http://schemas.microsoft.com/office/drawing/2016/5/10/chartex" xmlns:cx5="http://schemas.microsoft.com/office/drawing/2016/5/11/chartex" xmlns:cx6="http://schemas.microsoft.com/office/drawing/2016/5/12/chartex" xmlns:cx7="http://schemas.microsoft.com/office/drawing/2016/5/13/chartex" xmlns:cx8="http://schemas.microsoft.com/office/drawing/2016/5/14/chartex" xmlns:mc="http://schemas.openxmlformats.org/markup-compatibility/2006" xmlns:aink="http://schemas.microsoft.com/office/drawing/2016/ink" xmlns:am3d="http://schemas.microsoft.com/office/drawing/2017/model3d" xmlns:o="urn:schemas-microsoft-com:office:office" xmlns:oel="http://schemas.microsoft.com/office/2019/extlst" xmlns:r="http://schemas.openxmlformats.org/officeDocument/2006/relationships" xmlns:m="http://schemas.openxmlformats.org/officeDocument/2006/math" xmlns:v="urn:schemas-microsoft-com:vml" xmlns:wp14="http://schemas.microsoft.com/office/word/2010/wordprocessingDrawing" xmlns:wp="http://schemas.openxmlformats.org/drawingml/2006/wordprocessingDrawing" xmlns:w10="urn:schemas-microsoft-com:office:word" xmlns:w="http://schemas.openxmlformats.org/wordprocessingml/2006/main" xmlns:w14="http://schemas.microsoft.com/office/word/2010/wordml" xmlns:w15="http://schemas.microsoft.com/office/word/2012/wordml" xmlns:w16cex="http://schemas.microsoft.com/office/word/2018/wordml/cex" xmlns:w16cid="http://schemas.microsoft.com/office/word/2016/wordml/cid" xmlns:w16="http://schemas.microsoft.com/office/word/2018/wordml" xmlns:w16sdtdh="http://schemas.microsoft.com/office/word/2020/wordml/sdtdatahash" xmlns:w16se="http://schemas.microsoft.com/office/word/2015/wordml/symex" xmlns:wpg="http://schemas.microsoft.com/office/word/2010/wordprocessingGroup" xmlns:wpi="http://schemas.microsoft.com/office/word/2010/wordprocessingInk" xmlns:wne="http://schemas.microsoft.com/office/word/2006/wordml" xmlns:wps="http://schemas.microsoft.com/office/word/2010/wordprocessingShape" mc:Ignorable="w14 w15 w16se w16cid w16 w16cex w16sdtdh wp14">
+<w:document xmlns:wpc="http://schemas.microsoft.com/office/word/2010/wordprocessingCanvas" xmlns:cx="http://schemas.microsoft.com/office/drawing/2014/chartex" xmlns:cx1="http://schemas.microsoft.com/office/drawing/2015/9/8/chartex" xmlns:cx2="http://schemas.microsoft.com/office/drawing/2015/10/21/chartex" xmlns:cx3="http://schemas.microsoft.com/office/drawing/2016/5/9/chartex" xmlns:cx4="http://schemas.microsoft.com/office/drawing/2016/5/10/chartex" xmlns:cx5="http://schemas.microsoft.com/office/drawing/2016/5/11/chartex" xmlns:cx6="http://schemas.microsoft.com/office/drawing/2016/5/12/chartex" xmlns:cx7="http://schemas.microsoft.com/office/drawing/2016/5/13/chartex" xmlns:cx8="http://schemas.microsoft.com/office/drawing/2016/5/14/chartex" xmlns:mc="http://schemas.openxmlformats.org/markup-compatibility/2006" xmlns:aink="http://schemas.microsoft.com/office/drawing/2016/ink" xmlns:am3d="http://schemas.microsoft.com/office/drawing/2017/model3d" xmlns:o="urn:schemas-microsoft-com:office:office" xmlns:oel="http://schemas.microsoft.com/office/2019/extlst" xmlns:r="http://schemas.openxmlformats.org/officeDocument/2006/relationships" xmlns:m="http://schemas.openxmlformats.org/officeDocument/2006/math" xmlns:v="urn:schemas-microsoft-com:vml" xmlns:wp14="http://schemas.microsoft.com/office/word/2010/wordprocessingDrawing" xmlns:wp="http://schemas.openxmlformats.org/drawingml/2006/wordprocessingDrawing" xmlns:w10="urn:schemas-microsoft-com:office:word" xmlns:w="http://schemas.openxmlformats.org/wordprocessingml/2006/main" xmlns:w14="http://schemas.microsoft.com/office/word/2010/wordml" xmlns:w15="http://schemas.microsoft.com/office/word/2012/wordml" xmlns:w16cex="http://schemas.microsoft.com/office/word/2018/wordml/cex" xmlns:w16cid="http://schemas.microsoft.com/office/word/2016/wordml/cid" xmlns:w16="http://schemas.microsoft.com/office/word/2018/wordml" xmlns:w16du="http://schemas.microsoft.com/office/word/2023/wordml/word16du" xmlns:w16sdtdh="http://schemas.microsoft.com/office/word/2020/wordml/sdtdatahash" xmlns:w16se="http://schemas.microsoft.com/office/word/2015/wordml/symex" xmlns:wpg="http://schemas.microsoft.com/office/word/2010/wordprocessingGroup" xmlns:wpi="http://schemas.microsoft.com/office/word/2010/wordprocessingInk" xmlns:wne="http://schemas.microsoft.com/office/word/2006/wordml" xmlns:wps="http://schemas.microsoft.com/office/word/2010/wordprocessingShape" mc:Ignorable="w14 w15 w16se w16cid w16 w16cex w16sdtdh w16du wp14">
   <w:body>
     <w:p>
       <w:pPr>
@@ -122,26 +122,6 @@
           <w:lang w:val="en-US"/>
         </w:rPr>
       </w:pPr>
-      <w:r>
-        <w:rPr>
-          <w:rFonts w:ascii="Times New Roman" w:hAnsi="Times New Roman" w:cs="Times New Roman"/>
-          <w:sz w:val="44"/>
-          <w:szCs w:val="44"/>
-          <w:lang w:val="en-US"/>
-        </w:rPr>
-        <w:t>STI Assignment</w:t>
-      </w:r>
-    </w:p>
-    <w:p>
-      <w:pPr>
-        <w:jc w:val="center"/>
-        <w:rPr>
-          <w:rFonts w:ascii="Times New Roman" w:hAnsi="Times New Roman" w:cs="Times New Roman"/>
-          <w:sz w:val="44"/>
-          <w:szCs w:val="44"/>
-          <w:lang w:val="en-US"/>
-        </w:rPr>
-      </w:pPr>
     </w:p>
     <w:p>
       <w:pPr>
@@ -497,6 +477,7 @@
           <w:szCs w:val="30"/>
           <w:lang w:val="en-US"/>
         </w:rPr>
+        <w:lastRenderedPageBreak/>
         <w:t>Budget</w:t>
       </w:r>
     </w:p>
@@ -1657,6 +1638,7 @@
           <w:u w:val="single"/>
           <w:lang w:val="en-US"/>
         </w:rPr>
+        <w:lastRenderedPageBreak/>
         <w:t xml:space="preserve">List of </w:t>
       </w:r>
       <w:r>
@@ -2367,7 +2349,7 @@
 </file>
 
 <file path=word/numbering.xml><?xml version="1.0" encoding="utf-8"?>
-<w:numbering xmlns:wpc="http://schemas.microsoft.com/office/word/2010/wordprocessingCanvas" xmlns:cx="http://schemas.microsoft.com/office/drawing/2014/chartex" xmlns:cx1="http://schemas.microsoft.com/office/drawing/2015/9/8/chartex" xmlns:cx2="http://schemas.microsoft.com/office/drawing/2015/10/21/chartex" xmlns:cx3="http://schemas.microsoft.com/office/drawing/2016/5/9/chartex" xmlns:cx4="http://schemas.microsoft.com/office/drawing/2016/5/10/chartex" xmlns:cx5="http://schemas.microsoft.com/office/drawing/2016/5/11/chartex" xmlns:cx6="http://schemas.microsoft.com/office/drawing/2016/5/12/chartex" xmlns:cx7="http://schemas.microsoft.com/office/drawing/2016/5/13/chartex" xmlns:cx8="http://schemas.microsoft.com/office/drawing/2016/5/14/chartex" xmlns:mc="http://schemas.openxmlformats.org/markup-compatibility/2006" xmlns:aink="http://schemas.microsoft.com/office/drawing/2016/ink" xmlns:am3d="http://schemas.microsoft.com/office/drawing/2017/model3d" xmlns:o="urn:schemas-microsoft-com:office:office" xmlns:oel="http://schemas.microsoft.com/office/2019/extlst" xmlns:r="http://schemas.openxmlformats.org/officeDocument/2006/relationships" xmlns:m="http://schemas.openxmlformats.org/officeDocument/2006/math" xmlns:v="urn:schemas-microsoft-com:vml" xmlns:wp14="http://schemas.microsoft.com/office/word/2010/wordprocessingDrawing" xmlns:wp="http://schemas.openxmlformats.org/drawingml/2006/wordprocessingDrawing" xmlns:w10="urn:schemas-microsoft-com:office:word" xmlns:w="http://schemas.openxmlformats.org/wordprocessingml/2006/main" xmlns:w14="http://schemas.microsoft.com/office/word/2010/wordml" xmlns:w15="http://schemas.microsoft.com/office/word/2012/wordml" xmlns:w16cex="http://schemas.microsoft.com/office/word/2018/wordml/cex" xmlns:w16cid="http://schemas.microsoft.com/office/word/2016/wordml/cid" xmlns:w16="http://schemas.microsoft.com/office/word/2018/wordml" xmlns:w16sdtdh="http://schemas.microsoft.com/office/word/2020/wordml/sdtdatahash" xmlns:w16se="http://schemas.microsoft.com/office/word/2015/wordml/symex" xmlns:wpg="http://schemas.microsoft.com/office/word/2010/wordprocessingGroup" xmlns:wpi="http://schemas.microsoft.com/office/word/2010/wordprocessingInk" xmlns:wne="http://schemas.microsoft.com/office/word/2006/wordml" xmlns:wps="http://schemas.microsoft.com/office/word/2010/wordprocessingShape" mc:Ignorable="w14 w15 w16se w16cid w16 w16cex w16sdtdh wp14">
+<w:numbering xmlns:wpc="http://schemas.microsoft.com/office/word/2010/wordprocessingCanvas" xmlns:cx="http://schemas.microsoft.com/office/drawing/2014/chartex" xmlns:cx1="http://schemas.microsoft.com/office/drawing/2015/9/8/chartex" xmlns:cx2="http://schemas.microsoft.com/office/drawing/2015/10/21/chartex" xmlns:cx3="http://schemas.microsoft.com/office/drawing/2016/5/9/chartex" xmlns:cx4="http://schemas.microsoft.com/office/drawing/2016/5/10/chartex" xmlns:cx5="http://schemas.microsoft.com/office/drawing/2016/5/11/chartex" xmlns:cx6="http://schemas.microsoft.com/office/drawing/2016/5/12/chartex" xmlns:cx7="http://schemas.microsoft.com/office/drawing/2016/5/13/chartex" xmlns:cx8="http://schemas.microsoft.com/office/drawing/2016/5/14/chartex" xmlns:mc="http://schemas.openxmlformats.org/markup-compatibility/2006" xmlns:aink="http://schemas.microsoft.com/office/drawing/2016/ink" xmlns:am3d="http://schemas.microsoft.com/office/drawing/2017/model3d" xmlns:o="urn:schemas-microsoft-com:office:office" xmlns:oel="http://schemas.microsoft.com/office/2019/extlst" xmlns:r="http://schemas.openxmlformats.org/officeDocument/2006/relationships" xmlns:m="http://schemas.openxmlformats.org/officeDocument/2006/math" xmlns:v="urn:schemas-microsoft-com:vml" xmlns:wp14="http://schemas.microsoft.com/office/word/2010/wordprocessingDrawing" xmlns:wp="http://schemas.openxmlformats.org/drawingml/2006/wordprocessingDrawing" xmlns:w10="urn:schemas-microsoft-com:office:word" xmlns:w="http://schemas.openxmlformats.org/wordprocessingml/2006/main" xmlns:w14="http://schemas.microsoft.com/office/word/2010/wordml" xmlns:w15="http://schemas.microsoft.com/office/word/2012/wordml" xmlns:w16cex="http://schemas.microsoft.com/office/word/2018/wordml/cex" xmlns:w16cid="http://schemas.microsoft.com/office/word/2016/wordml/cid" xmlns:w16="http://schemas.microsoft.com/office/word/2018/wordml" xmlns:w16du="http://schemas.microsoft.com/office/word/2023/wordml/word16du" xmlns:w16sdtdh="http://schemas.microsoft.com/office/word/2020/wordml/sdtdatahash" xmlns:w16se="http://schemas.microsoft.com/office/word/2015/wordml/symex" xmlns:wpg="http://schemas.microsoft.com/office/word/2010/wordprocessingGroup" xmlns:wpi="http://schemas.microsoft.com/office/word/2010/wordprocessingInk" xmlns:wne="http://schemas.microsoft.com/office/word/2006/wordml" xmlns:wps="http://schemas.microsoft.com/office/word/2010/wordprocessingShape" mc:Ignorable="w14 w15 w16se w16cid w16 w16cex w16sdtdh w16du wp14">
   <w:abstractNum w:abstractNumId="0" w15:restartNumberingAfterBreak="0">
     <w:nsid w:val="05096A3B"/>
     <w:multiLevelType w:val="hybridMultilevel"/>
@@ -3878,7 +3860,7 @@
 </file>
 
 <file path=word/styles.xml><?xml version="1.0" encoding="utf-8"?>
-<w:styles xmlns:mc="http://schemas.openxmlformats.org/markup-compatibility/2006" xmlns:r="http://schemas.openxmlformats.org/officeDocument/2006/relationships" xmlns:w="http://schemas.openxmlformats.org/wordprocessingml/2006/main" xmlns:w14="http://schemas.microsoft.com/office/word/2010/wordml" xmlns:w15="http://schemas.microsoft.com/office/word/2012/wordml" xmlns:w16cex="http://schemas.microsoft.com/office/word/2018/wordml/cex" xmlns:w16cid="http://schemas.microsoft.com/office/word/2016/wordml/cid" xmlns:w16="http://schemas.microsoft.com/office/word/2018/wordml" xmlns:w16sdtdh="http://schemas.microsoft.com/office/word/2020/wordml/sdtdatahash" xmlns:w16se="http://schemas.microsoft.com/office/word/2015/wordml/symex" mc:Ignorable="w14 w15 w16se w16cid w16 w16cex w16sdtdh">
+<w:styles xmlns:mc="http://schemas.openxmlformats.org/markup-compatibility/2006" xmlns:r="http://schemas.openxmlformats.org/officeDocument/2006/relationships" xmlns:w="http://schemas.openxmlformats.org/wordprocessingml/2006/main" xmlns:w14="http://schemas.microsoft.com/office/word/2010/wordml" xmlns:w15="http://schemas.microsoft.com/office/word/2012/wordml" xmlns:w16cex="http://schemas.microsoft.com/office/word/2018/wordml/cex" xmlns:w16cid="http://schemas.microsoft.com/office/word/2016/wordml/cid" xmlns:w16="http://schemas.microsoft.com/office/word/2018/wordml" xmlns:w16du="http://schemas.microsoft.com/office/word/2023/wordml/word16du" xmlns:w16sdtdh="http://schemas.microsoft.com/office/word/2020/wordml/sdtdatahash" xmlns:w16se="http://schemas.microsoft.com/office/word/2015/wordml/symex" mc:Ignorable="w14 w15 w16se w16cid w16 w16cex w16sdtdh w16du">
   <w:docDefaults>
     <w:rPrDefault>
       <w:rPr>

</xml_diff>